<commit_message>
Raycast in unity physics
</commit_message>
<xml_diff>
--- a/unity-02-collisions/2-prefabs.docx
+++ b/unity-02-collisions/2-prefabs.docx
@@ -1,16 +1,18 @@
 
 <file path=word/document.xml><?xml version="1.0" encoding="utf-8"?>
-<w:document xmlns:wpc="http://schemas.microsoft.com/office/word/2010/wordprocessingCanvas" xmlns:cx="http://schemas.microsoft.com/office/drawing/2014/chartex" xmlns:cx1="http://schemas.microsoft.com/office/drawing/2015/9/8/chartex" xmlns:cx2="http://schemas.microsoft.com/office/drawing/2015/10/21/chartex" xmlns:cx3="http://schemas.microsoft.com/office/drawing/2016/5/9/chartex" xmlns:cx4="http://schemas.microsoft.com/office/drawing/2016/5/10/chartex" xmlns:cx5="http://schemas.microsoft.com/office/drawing/2016/5/11/chartex" xmlns:cx6="http://schemas.microsoft.com/office/drawing/2016/5/12/chartex" xmlns:cx7="http://schemas.microsoft.com/office/drawing/2016/5/13/chartex" xmlns:cx8="http://schemas.microsoft.com/office/drawing/2016/5/14/chartex" xmlns:mc="http://schemas.openxmlformats.org/markup-compatibility/2006" xmlns:aink="http://schemas.microsoft.com/office/drawing/2016/ink" xmlns:am3d="http://schemas.microsoft.com/office/drawing/2017/model3d" xmlns:o="urn:schemas-microsoft-com:office:office" xmlns:r="http://schemas.openxmlformats.org/officeDocument/2006/relationships" xmlns:m="http://schemas.openxmlformats.org/officeDocument/2006/math" xmlns:v="urn:schemas-microsoft-com:vml" xmlns:wp14="http://schemas.microsoft.com/office/word/2010/wordprocessingDrawing" xmlns:wp="http://schemas.openxmlformats.org/drawingml/2006/wordprocessingDrawing" xmlns:w10="urn:schemas-microsoft-com:office:word" xmlns:w="http://schemas.openxmlformats.org/wordprocessingml/2006/main" xmlns:w14="http://schemas.microsoft.com/office/word/2010/wordml" xmlns:w15="http://schemas.microsoft.com/office/word/2012/wordml" xmlns:w16cid="http://schemas.microsoft.com/office/word/2016/wordml/cid" xmlns:w16se="http://schemas.microsoft.com/office/word/2015/wordml/symex" xmlns:wpg="http://schemas.microsoft.com/office/word/2010/wordprocessingGroup" xmlns:wpi="http://schemas.microsoft.com/office/word/2010/wordprocessingInk" xmlns:wne="http://schemas.microsoft.com/office/word/2006/wordml" xmlns:wps="http://schemas.microsoft.com/office/word/2010/wordprocessingShape" mc:Ignorable="w14 w15 w16se w16cid wp14">
+<w:document xmlns:wpc="http://schemas.microsoft.com/office/word/2010/wordprocessingCanvas" xmlns:mc="http://schemas.openxmlformats.org/markup-compatibility/2006" xmlns:o="urn:schemas-microsoft-com:office:office" xmlns:r="http://schemas.openxmlformats.org/officeDocument/2006/relationships" xmlns:m="http://schemas.openxmlformats.org/officeDocument/2006/math" xmlns:v="urn:schemas-microsoft-com:vml" xmlns:wp14="http://schemas.microsoft.com/office/word/2010/wordprocessingDrawing" xmlns:wp="http://schemas.openxmlformats.org/drawingml/2006/wordprocessingDrawing" xmlns:w10="urn:schemas-microsoft-com:office:word" xmlns:w="http://schemas.openxmlformats.org/wordprocessingml/2006/main" xmlns:w14="http://schemas.microsoft.com/office/word/2010/wordml" xmlns:wpg="http://schemas.microsoft.com/office/word/2010/wordprocessingGroup" xmlns:wpi="http://schemas.microsoft.com/office/word/2010/wordprocessingInk" xmlns:wne="http://schemas.microsoft.com/office/word/2006/wordml" xmlns:wps="http://schemas.microsoft.com/office/word/2010/wordprocessingShape" mc:Ignorable="w14 wp14">
   <w:body>
     <w:p>
       <w:pPr>
-        <w:pStyle w:val="Quote"/>
+        <w:pStyle w:val="a5"/>
         <w:rPr>
           <w:sz w:val="16"/>
           <w:szCs w:val="16"/>
           <w:rtl/>
         </w:rPr>
       </w:pPr>
+      <w:bookmarkStart w:id="0" w:name="_GoBack"/>
+      <w:bookmarkEnd w:id="0"/>
       <w:r>
         <w:rPr>
           <w:noProof/>
@@ -41,7 +43,7 @@
                     </pic:cNvPicPr>
                   </pic:nvPicPr>
                   <pic:blipFill>
-                    <a:blip r:embed="rId8" cstate="print">
+                    <a:blip r:embed="rId9" cstate="print">
                       <a:extLst>
                         <a:ext uri="{28A0092B-C50C-407E-A947-70E740481C1C}">
                           <a14:useLocalDpi xmlns:a14="http://schemas.microsoft.com/office/drawing/2010/main" val="0"/>
@@ -115,7 +117,7 @@
                     </pic:cNvPicPr>
                   </pic:nvPicPr>
                   <pic:blipFill>
-                    <a:blip r:embed="rId9" cstate="print">
+                    <a:blip r:embed="rId10" cstate="print">
                       <a:duotone>
                         <a:schemeClr val="accent3">
                           <a:shade val="45000"/>
@@ -162,9 +164,8 @@
     </w:p>
     <w:p>
       <w:pPr>
-        <w:pStyle w:val="Title"/>
-        <w:rPr>
-          <w:rFonts w:hint="cs"/>
+        <w:pStyle w:val="a3"/>
+        <w:rPr>
           <w:b/>
           <w:bCs/>
           <w:i/>
@@ -213,8 +214,6 @@
           <w:rtl/>
         </w:rPr>
       </w:pPr>
-      <w:bookmarkStart w:id="0" w:name="_GoBack"/>
-      <w:bookmarkEnd w:id="0"/>
       <w:r>
         <w:rPr>
           <w:rFonts w:hint="cs"/>
@@ -236,9 +235,11 @@
         </w:rPr>
         <w:t>(</w:t>
       </w:r>
+      <w:proofErr w:type="spellStart"/>
       <w:r>
         <w:t>GameObject</w:t>
       </w:r>
+      <w:proofErr w:type="spellEnd"/>
       <w:r>
         <w:rPr>
           <w:rFonts w:hint="cs"/>
@@ -477,7 +478,23 @@
           <w:rFonts w:hint="cs"/>
           <w:rtl/>
         </w:rPr>
-        <w:t xml:space="preserve"> מיוצר מראש). זה מעין דגמ ה</w:t>
+        <w:t xml:space="preserve"> מיוצר מראש). זה מעין </w:t>
+      </w:r>
+      <w:proofErr w:type="spellStart"/>
+      <w:r>
+        <w:rPr>
+          <w:rFonts w:hint="cs"/>
+          <w:rtl/>
+        </w:rPr>
+        <w:t>דגמ</w:t>
+      </w:r>
+      <w:proofErr w:type="spellEnd"/>
+      <w:r>
+        <w:rPr>
+          <w:rFonts w:hint="cs"/>
+          <w:rtl/>
+        </w:rPr>
+        <w:t xml:space="preserve"> ה</w:t>
       </w:r>
       <w:r>
         <w:rPr>
@@ -575,7 +592,23 @@
           <w:rFonts w:hint="cs"/>
           <w:rtl/>
         </w:rPr>
-        <w:t xml:space="preserve"> האב יתבטא גם באינסטנסים שלו. בנוסף ניתן </w:t>
+        <w:t xml:space="preserve"> האב יתבטא גם </w:t>
+      </w:r>
+      <w:proofErr w:type="spellStart"/>
+      <w:r>
+        <w:rPr>
+          <w:rFonts w:hint="cs"/>
+          <w:rtl/>
+        </w:rPr>
+        <w:t>באינסטנסים</w:t>
+      </w:r>
+      <w:proofErr w:type="spellEnd"/>
+      <w:r>
+        <w:rPr>
+          <w:rFonts w:hint="cs"/>
+          <w:rtl/>
+        </w:rPr>
+        <w:t xml:space="preserve"> שלו. בנוסף ניתן </w:t>
       </w:r>
       <w:r>
         <w:rPr>
@@ -1075,7 +1108,7 @@
     </w:p>
     <w:p>
       <w:pPr>
-        <w:pStyle w:val="Heading2"/>
+        <w:pStyle w:val="2"/>
         <w:rPr>
           <w:rtl/>
         </w:rPr>
@@ -1578,7 +1611,7 @@
     <w:p/>
     <w:p>
       <w:pPr>
-        <w:pStyle w:val="Heading3"/>
+        <w:pStyle w:val="3"/>
         <w:rPr>
           <w:rtl/>
         </w:rPr>
@@ -1737,9 +1770,11 @@
         </w:rPr>
         <w:t xml:space="preserve"> איך להזיז אובייקט בקו ישר כבר ראינו כאשר התעסקנו בתזוזה של הדמות הראשית. כל מה שנצטרך זה להשתמש בפונקציה </w:t>
       </w:r>
+      <w:proofErr w:type="spellStart"/>
       <w:r>
         <w:t>transform.translate</w:t>
       </w:r>
+      <w:proofErr w:type="spellEnd"/>
       <w:r>
         <w:rPr>
           <w:rFonts w:hint="cs"/>
@@ -1793,6 +1828,7 @@
           <w:szCs w:val="19"/>
         </w:rPr>
       </w:pPr>
+      <w:proofErr w:type="gramStart"/>
       <w:r>
         <w:rPr>
           <w:rFonts w:ascii="Consolas" w:hAnsi="Consolas" w:cs="Consolas"/>
@@ -1802,6 +1838,7 @@
         </w:rPr>
         <w:t>void</w:t>
       </w:r>
+      <w:proofErr w:type="gramEnd"/>
       <w:r>
         <w:rPr>
           <w:rFonts w:ascii="Consolas" w:hAnsi="Consolas" w:cs="Consolas"/>
@@ -1862,7 +1899,58 @@
           <w:sz w:val="19"/>
           <w:szCs w:val="19"/>
         </w:rPr>
-        <w:t xml:space="preserve">        transform.Translate(Vector3.up * Time.deltaTime*_speed);</w:t>
+        <w:t xml:space="preserve">        </w:t>
+      </w:r>
+      <w:proofErr w:type="spellStart"/>
+      <w:proofErr w:type="gramStart"/>
+      <w:r>
+        <w:rPr>
+          <w:rFonts w:ascii="Consolas" w:hAnsi="Consolas" w:cs="Consolas"/>
+          <w:color w:val="000000"/>
+          <w:sz w:val="19"/>
+          <w:szCs w:val="19"/>
+        </w:rPr>
+        <w:t>transform.Translate</w:t>
+      </w:r>
+      <w:proofErr w:type="spellEnd"/>
+      <w:r>
+        <w:rPr>
+          <w:rFonts w:ascii="Consolas" w:hAnsi="Consolas" w:cs="Consolas"/>
+          <w:color w:val="000000"/>
+          <w:sz w:val="19"/>
+          <w:szCs w:val="19"/>
+        </w:rPr>
+        <w:t>(</w:t>
+      </w:r>
+      <w:proofErr w:type="gramEnd"/>
+      <w:r>
+        <w:rPr>
+          <w:rFonts w:ascii="Consolas" w:hAnsi="Consolas" w:cs="Consolas"/>
+          <w:color w:val="000000"/>
+          <w:sz w:val="19"/>
+          <w:szCs w:val="19"/>
+        </w:rPr>
+        <w:t xml:space="preserve">Vector3.up * </w:t>
+      </w:r>
+      <w:proofErr w:type="spellStart"/>
+      <w:r>
+        <w:rPr>
+          <w:rFonts w:ascii="Consolas" w:hAnsi="Consolas" w:cs="Consolas"/>
+          <w:color w:val="000000"/>
+          <w:sz w:val="19"/>
+          <w:szCs w:val="19"/>
+        </w:rPr>
+        <w:t>Time.deltaTime</w:t>
+      </w:r>
+      <w:proofErr w:type="spellEnd"/>
+      <w:r>
+        <w:rPr>
+          <w:rFonts w:ascii="Consolas" w:hAnsi="Consolas" w:cs="Consolas"/>
+          <w:color w:val="000000"/>
+          <w:sz w:val="19"/>
+          <w:szCs w:val="19"/>
+        </w:rPr>
+        <w:t>*_speed);</w:t>
       </w:r>
     </w:p>
     <w:p>
@@ -1982,6 +2070,7 @@
         </w:rPr>
         <w:t xml:space="preserve">אפשר להוסיף לרכיב שלנו שדה בשם </w:t>
       </w:r>
+      <w:proofErr w:type="spellStart"/>
       <w:r>
         <w:rPr>
           <w:rFonts w:asciiTheme="minorBidi" w:hAnsiTheme="minorBidi"/>
@@ -1989,6 +2078,7 @@
         </w:rPr>
         <w:t>maxY</w:t>
       </w:r>
+      <w:proofErr w:type="spellEnd"/>
       <w:r>
         <w:rPr>
           <w:rFonts w:asciiTheme="minorBidi" w:hAnsiTheme="minorBidi" w:hint="cs"/>
@@ -2020,6 +2110,7 @@
         </w:rPr>
         <w:t xml:space="preserve">להשמיד את </w:t>
       </w:r>
+      <w:proofErr w:type="spellStart"/>
       <w:r>
         <w:rPr>
           <w:rFonts w:asciiTheme="minorBidi" w:hAnsiTheme="minorBidi"/>
@@ -2041,6 +2132,7 @@
         </w:rPr>
         <w:t>ameObject</w:t>
       </w:r>
+      <w:proofErr w:type="spellEnd"/>
       <w:r>
         <w:rPr>
           <w:rFonts w:asciiTheme="minorBidi" w:hAnsiTheme="minorBidi" w:hint="cs"/>
@@ -2064,6 +2156,7 @@
           <w:szCs w:val="19"/>
         </w:rPr>
       </w:pPr>
+      <w:proofErr w:type="gramStart"/>
       <w:r>
         <w:rPr>
           <w:rFonts w:ascii="Consolas" w:hAnsi="Consolas" w:cs="Consolas"/>
@@ -2080,8 +2173,30 @@
           <w:sz w:val="19"/>
           <w:szCs w:val="19"/>
         </w:rPr>
-        <w:t>(transform.position.y&gt;</w:t>
-      </w:r>
+        <w:t>(</w:t>
+      </w:r>
+      <w:proofErr w:type="spellStart"/>
+      <w:proofErr w:type="gramEnd"/>
+      <w:r>
+        <w:rPr>
+          <w:rFonts w:ascii="Consolas" w:hAnsi="Consolas" w:cs="Consolas"/>
+          <w:color w:val="000000"/>
+          <w:sz w:val="19"/>
+          <w:szCs w:val="19"/>
+        </w:rPr>
+        <w:t>transform.position.y</w:t>
+      </w:r>
+      <w:proofErr w:type="spellEnd"/>
+      <w:r>
+        <w:rPr>
+          <w:rFonts w:ascii="Consolas" w:hAnsi="Consolas" w:cs="Consolas"/>
+          <w:color w:val="000000"/>
+          <w:sz w:val="19"/>
+          <w:szCs w:val="19"/>
+        </w:rPr>
+        <w:t>&gt;</w:t>
+      </w:r>
+      <w:proofErr w:type="spellStart"/>
       <w:r>
         <w:rPr>
           <w:rFonts w:ascii="Consolas" w:hAnsi="Consolas" w:cs="Consolas"/>
@@ -2091,6 +2206,7 @@
         </w:rPr>
         <w:t>maxY</w:t>
       </w:r>
+      <w:proofErr w:type="spellEnd"/>
       <w:r>
         <w:rPr>
           <w:rFonts w:ascii="Consolas" w:hAnsi="Consolas" w:cs="Consolas"/>
@@ -2146,8 +2262,20 @@
           <w:sz w:val="19"/>
           <w:szCs w:val="19"/>
         </w:rPr>
-        <w:t xml:space="preserve">            Destroy(</w:t>
-      </w:r>
+        <w:t xml:space="preserve">            </w:t>
+      </w:r>
+      <w:proofErr w:type="gramStart"/>
+      <w:r>
+        <w:rPr>
+          <w:rFonts w:ascii="Consolas" w:hAnsi="Consolas" w:cs="Consolas"/>
+          <w:color w:val="000000"/>
+          <w:sz w:val="19"/>
+          <w:szCs w:val="19"/>
+        </w:rPr>
+        <w:t>Destroy(</w:t>
+      </w:r>
+      <w:proofErr w:type="spellStart"/>
+      <w:proofErr w:type="gramEnd"/>
       <w:r>
         <w:rPr>
           <w:rFonts w:ascii="Consolas" w:hAnsi="Consolas" w:cs="Consolas"/>
@@ -2164,7 +2292,17 @@
           <w:sz w:val="19"/>
           <w:szCs w:val="19"/>
         </w:rPr>
-        <w:t>.gameObject);</w:t>
+        <w:t>.gameObject</w:t>
+      </w:r>
+      <w:proofErr w:type="spellEnd"/>
+      <w:r>
+        <w:rPr>
+          <w:rFonts w:ascii="Consolas" w:hAnsi="Consolas" w:cs="Consolas"/>
+          <w:color w:val="000000"/>
+          <w:sz w:val="19"/>
+          <w:szCs w:val="19"/>
+        </w:rPr>
+        <w:t>);</w:t>
       </w:r>
     </w:p>
     <w:p>
@@ -2337,12 +2475,14 @@
         </w:rPr>
         <w:t xml:space="preserve"> שמתעסקת עם קלטים מהמשתמש ובמיוחד במתודה "</w:t>
       </w:r>
+      <w:proofErr w:type="spellStart"/>
       <w:r>
         <w:rPr>
           <w:rFonts w:asciiTheme="minorBidi" w:hAnsiTheme="minorBidi"/>
         </w:rPr>
         <w:t>GetAxis</w:t>
       </w:r>
+      <w:proofErr w:type="spellEnd"/>
       <w:r>
         <w:rPr>
           <w:rFonts w:asciiTheme="minorBidi" w:hAnsiTheme="minorBidi" w:hint="cs"/>
@@ -2368,7 +2508,21 @@
         <w:rPr>
           <w:rFonts w:asciiTheme="minorBidi" w:hAnsiTheme="minorBidi"/>
         </w:rPr>
-        <w:t>'GetKeyDown'</w:t>
+        <w:t>'</w:t>
+      </w:r>
+      <w:proofErr w:type="spellStart"/>
+      <w:r>
+        <w:rPr>
+          <w:rFonts w:asciiTheme="minorBidi" w:hAnsiTheme="minorBidi"/>
+        </w:rPr>
+        <w:t>GetKeyDown</w:t>
+      </w:r>
+      <w:proofErr w:type="spellEnd"/>
+      <w:r>
+        <w:rPr>
+          <w:rFonts w:asciiTheme="minorBidi" w:hAnsiTheme="minorBidi"/>
+        </w:rPr>
+        <w:t>'</w:t>
       </w:r>
       <w:r>
         <w:rPr>
@@ -2443,11 +2597,25 @@
         <w:rPr>
           <w:rFonts w:asciiTheme="minorBidi" w:hAnsiTheme="minorBidi"/>
         </w:rPr>
-        <w:t>stantiate(gameObject, transform, Quaternion rotation)</w:t>
-      </w:r>
+        <w:t>stantiate(</w:t>
+      </w:r>
+      <w:proofErr w:type="spellStart"/>
       <w:r>
         <w:rPr>
           <w:rFonts w:asciiTheme="minorBidi" w:hAnsiTheme="minorBidi"/>
+        </w:rPr>
+        <w:t>gameObject</w:t>
+      </w:r>
+      <w:proofErr w:type="spellEnd"/>
+      <w:r>
+        <w:rPr>
+          <w:rFonts w:asciiTheme="minorBidi" w:hAnsiTheme="minorBidi"/>
+        </w:rPr>
+        <w:t>, transform, Quaternion rotation)</w:t>
+      </w:r>
+      <w:r>
+        <w:rPr>
+          <w:rFonts w:asciiTheme="minorBidi" w:hAnsiTheme="minorBidi"/>
           <w:rtl/>
         </w:rPr>
         <w:br/>
@@ -2521,6 +2689,7 @@
         </w:rPr>
         <w:t xml:space="preserve">ב, לכן נוכל להשתמש במשתנה </w:t>
       </w:r>
+      <w:proofErr w:type="spellStart"/>
       <w:r>
         <w:rPr>
           <w:rFonts w:ascii="Consolas" w:hAnsi="Consolas" w:cs="Consolas"/>
@@ -2530,6 +2699,7 @@
         </w:rPr>
         <w:t>Quaternion.identity</w:t>
       </w:r>
+      <w:proofErr w:type="spellEnd"/>
       <w:r>
         <w:rPr>
           <w:rFonts w:ascii="Consolas" w:hAnsi="Consolas" w:cs="Consolas" w:hint="cs"/>
@@ -2609,7 +2779,27 @@
           <w:sz w:val="19"/>
           <w:szCs w:val="19"/>
         </w:rPr>
-        <w:t xml:space="preserve">Vector3 laser_position = </w:t>
+        <w:t xml:space="preserve">Vector3 </w:t>
+      </w:r>
+      <w:proofErr w:type="spellStart"/>
+      <w:r>
+        <w:rPr>
+          <w:rFonts w:ascii="Consolas" w:hAnsi="Consolas" w:cs="Consolas"/>
+          <w:color w:val="000000"/>
+          <w:sz w:val="19"/>
+          <w:szCs w:val="19"/>
+        </w:rPr>
+        <w:t>laser_position</w:t>
+      </w:r>
+      <w:proofErr w:type="spellEnd"/>
+      <w:r>
+        <w:rPr>
+          <w:rFonts w:ascii="Consolas" w:hAnsi="Consolas" w:cs="Consolas"/>
+          <w:color w:val="000000"/>
+          <w:sz w:val="19"/>
+          <w:szCs w:val="19"/>
+        </w:rPr>
+        <w:t xml:space="preserve"> = </w:t>
       </w:r>
       <w:r>
         <w:rPr>
@@ -2627,7 +2817,27 @@
           <w:sz w:val="19"/>
           <w:szCs w:val="19"/>
         </w:rPr>
-        <w:t xml:space="preserve"> Vector3(transform.position.x , transform.position.y+1, 0);            </w:t>
+        <w:t xml:space="preserve"> Vector3(</w:t>
+      </w:r>
+      <w:proofErr w:type="spellStart"/>
+      <w:r>
+        <w:rPr>
+          <w:rFonts w:ascii="Consolas" w:hAnsi="Consolas" w:cs="Consolas"/>
+          <w:color w:val="000000"/>
+          <w:sz w:val="19"/>
+          <w:szCs w:val="19"/>
+        </w:rPr>
+        <w:t>transform.position.x</w:t>
+      </w:r>
+      <w:proofErr w:type="spellEnd"/>
+      <w:r>
+        <w:rPr>
+          <w:rFonts w:ascii="Consolas" w:hAnsi="Consolas" w:cs="Consolas"/>
+          <w:color w:val="000000"/>
+          <w:sz w:val="19"/>
+          <w:szCs w:val="19"/>
+        </w:rPr>
+        <w:t xml:space="preserve"> , transform.position.y+1, 0);            </w:t>
       </w:r>
     </w:p>
     <w:p>
@@ -2644,11 +2854,19 @@
         </w:rPr>
         <w:t xml:space="preserve">בשביל לשלוח אובייקט מסוג לייזר כפרמטר נצטרך לשמור </w:t>
       </w:r>
+      <w:proofErr w:type="spellStart"/>
       <w:r>
         <w:rPr>
           <w:rFonts w:asciiTheme="minorBidi" w:hAnsiTheme="minorBidi"/>
         </w:rPr>
-        <w:t xml:space="preserve">gameObject </w:t>
+        <w:t>gameObject</w:t>
+      </w:r>
+      <w:proofErr w:type="spellEnd"/>
+      <w:r>
+        <w:rPr>
+          <w:rFonts w:asciiTheme="minorBidi" w:hAnsiTheme="minorBidi"/>
+        </w:rPr>
+        <w:t xml:space="preserve"> </w:t>
       </w:r>
       <w:r>
         <w:rPr>
@@ -2857,6 +3075,7 @@
           <w:szCs w:val="19"/>
         </w:rPr>
       </w:pPr>
+      <w:proofErr w:type="gramStart"/>
       <w:r>
         <w:rPr>
           <w:rFonts w:ascii="Consolas" w:hAnsi="Consolas" w:cs="Consolas"/>
@@ -2873,8 +3092,30 @@
           <w:sz w:val="19"/>
           <w:szCs w:val="19"/>
         </w:rPr>
-        <w:t>(Input.GetKeyDown(</w:t>
-      </w:r>
+        <w:t>(</w:t>
+      </w:r>
+      <w:proofErr w:type="spellStart"/>
+      <w:proofErr w:type="gramEnd"/>
+      <w:r>
+        <w:rPr>
+          <w:rFonts w:ascii="Consolas" w:hAnsi="Consolas" w:cs="Consolas"/>
+          <w:color w:val="000000"/>
+          <w:sz w:val="19"/>
+          <w:szCs w:val="19"/>
+        </w:rPr>
+        <w:t>Input.GetKeyDown</w:t>
+      </w:r>
+      <w:proofErr w:type="spellEnd"/>
+      <w:r>
+        <w:rPr>
+          <w:rFonts w:ascii="Consolas" w:hAnsi="Consolas" w:cs="Consolas"/>
+          <w:color w:val="000000"/>
+          <w:sz w:val="19"/>
+          <w:szCs w:val="19"/>
+        </w:rPr>
+        <w:t>(</w:t>
+      </w:r>
+      <w:proofErr w:type="spellStart"/>
       <w:r>
         <w:rPr>
           <w:rFonts w:ascii="Consolas" w:hAnsi="Consolas" w:cs="Consolas"/>
@@ -2884,6 +3125,7 @@
         </w:rPr>
         <w:t>KeyCode.Space</w:t>
       </w:r>
+      <w:proofErr w:type="spellEnd"/>
       <w:r>
         <w:rPr>
           <w:rFonts w:ascii="Consolas" w:hAnsi="Consolas" w:cs="Consolas"/>
@@ -2940,7 +3182,27 @@
           <w:sz w:val="19"/>
           <w:szCs w:val="19"/>
         </w:rPr>
-        <w:t xml:space="preserve">            Vector3 laser_position = </w:t>
+        <w:t xml:space="preserve">            Vector3 </w:t>
+      </w:r>
+      <w:proofErr w:type="spellStart"/>
+      <w:r>
+        <w:rPr>
+          <w:rFonts w:ascii="Consolas" w:hAnsi="Consolas" w:cs="Consolas"/>
+          <w:color w:val="000000"/>
+          <w:sz w:val="19"/>
+          <w:szCs w:val="19"/>
+        </w:rPr>
+        <w:t>laser_position</w:t>
+      </w:r>
+      <w:proofErr w:type="spellEnd"/>
+      <w:r>
+        <w:rPr>
+          <w:rFonts w:ascii="Consolas" w:hAnsi="Consolas" w:cs="Consolas"/>
+          <w:color w:val="000000"/>
+          <w:sz w:val="19"/>
+          <w:szCs w:val="19"/>
+        </w:rPr>
+        <w:t xml:space="preserve"> = </w:t>
       </w:r>
       <w:r>
         <w:rPr>
@@ -2958,7 +3220,38 @@
           <w:sz w:val="19"/>
           <w:szCs w:val="19"/>
         </w:rPr>
-        <w:t xml:space="preserve"> Vector3(transform.position.x , transform.position.y+1, 0);</w:t>
+        <w:t xml:space="preserve"> </w:t>
+      </w:r>
+      <w:proofErr w:type="gramStart"/>
+      <w:r>
+        <w:rPr>
+          <w:rFonts w:ascii="Consolas" w:hAnsi="Consolas" w:cs="Consolas"/>
+          <w:color w:val="000000"/>
+          <w:sz w:val="19"/>
+          <w:szCs w:val="19"/>
+        </w:rPr>
+        <w:t>Vector3(</w:t>
+      </w:r>
+      <w:proofErr w:type="spellStart"/>
+      <w:proofErr w:type="gramEnd"/>
+      <w:r>
+        <w:rPr>
+          <w:rFonts w:ascii="Consolas" w:hAnsi="Consolas" w:cs="Consolas"/>
+          <w:color w:val="000000"/>
+          <w:sz w:val="19"/>
+          <w:szCs w:val="19"/>
+        </w:rPr>
+        <w:t>transform.position.x</w:t>
+      </w:r>
+      <w:proofErr w:type="spellEnd"/>
+      <w:r>
+        <w:rPr>
+          <w:rFonts w:ascii="Consolas" w:hAnsi="Consolas" w:cs="Consolas"/>
+          <w:color w:val="000000"/>
+          <w:sz w:val="19"/>
+          <w:szCs w:val="19"/>
+        </w:rPr>
+        <w:t xml:space="preserve"> , transform.position.y+1, 0);</w:t>
       </w:r>
     </w:p>
     <w:p>
@@ -2982,7 +3275,67 @@
           <w:sz w:val="19"/>
           <w:szCs w:val="19"/>
         </w:rPr>
-        <w:t xml:space="preserve">            Instantiate(laser, laser_position, Quaternion.identity);</w:t>
+        <w:t xml:space="preserve">            </w:t>
+      </w:r>
+      <w:proofErr w:type="gramStart"/>
+      <w:r>
+        <w:rPr>
+          <w:rFonts w:ascii="Consolas" w:hAnsi="Consolas" w:cs="Consolas"/>
+          <w:color w:val="000000"/>
+          <w:sz w:val="19"/>
+          <w:szCs w:val="19"/>
+        </w:rPr>
+        <w:t>Instantiate(</w:t>
+      </w:r>
+      <w:proofErr w:type="gramEnd"/>
+      <w:r>
+        <w:rPr>
+          <w:rFonts w:ascii="Consolas" w:hAnsi="Consolas" w:cs="Consolas"/>
+          <w:color w:val="000000"/>
+          <w:sz w:val="19"/>
+          <w:szCs w:val="19"/>
+        </w:rPr>
+        <w:t xml:space="preserve">laser, </w:t>
+      </w:r>
+      <w:proofErr w:type="spellStart"/>
+      <w:r>
+        <w:rPr>
+          <w:rFonts w:ascii="Consolas" w:hAnsi="Consolas" w:cs="Consolas"/>
+          <w:color w:val="000000"/>
+          <w:sz w:val="19"/>
+          <w:szCs w:val="19"/>
+        </w:rPr>
+        <w:t>laser_position</w:t>
+      </w:r>
+      <w:proofErr w:type="spellEnd"/>
+      <w:r>
+        <w:rPr>
+          <w:rFonts w:ascii="Consolas" w:hAnsi="Consolas" w:cs="Consolas"/>
+          <w:color w:val="000000"/>
+          <w:sz w:val="19"/>
+          <w:szCs w:val="19"/>
+        </w:rPr>
+        <w:t xml:space="preserve">, </w:t>
+      </w:r>
+      <w:proofErr w:type="spellStart"/>
+      <w:r>
+        <w:rPr>
+          <w:rFonts w:ascii="Consolas" w:hAnsi="Consolas" w:cs="Consolas"/>
+          <w:color w:val="000000"/>
+          <w:sz w:val="19"/>
+          <w:szCs w:val="19"/>
+        </w:rPr>
+        <w:t>Quaternion.identity</w:t>
+      </w:r>
+      <w:proofErr w:type="spellEnd"/>
+      <w:r>
+        <w:rPr>
+          <w:rFonts w:ascii="Consolas" w:hAnsi="Consolas" w:cs="Consolas"/>
+          <w:color w:val="000000"/>
+          <w:sz w:val="19"/>
+          <w:szCs w:val="19"/>
+        </w:rPr>
+        <w:t>);</w:t>
       </w:r>
     </w:p>
     <w:p>
@@ -3048,7 +3401,7 @@
     </w:p>
     <w:p>
       <w:pPr>
-        <w:pStyle w:val="Heading1"/>
+        <w:pStyle w:val="1"/>
         <w:rPr>
           <w:rtl/>
         </w:rPr>
@@ -3062,8 +3415,8 @@
       </w:r>
     </w:p>
     <w:sectPr>
-      <w:headerReference w:type="default" r:id="rId10"/>
-      <w:footerReference w:type="default" r:id="rId11"/>
+      <w:headerReference w:type="default" r:id="rId11"/>
+      <w:footerReference w:type="default" r:id="rId12"/>
       <w:pgSz w:w="11906" w:h="16838"/>
       <w:pgMar w:top="720" w:right="720" w:bottom="720" w:left="720" w:header="708" w:footer="708" w:gutter="0"/>
       <w:cols w:space="708"/>
@@ -3076,7 +3429,7 @@
 </file>
 
 <file path=word/endnotes.xml><?xml version="1.0" encoding="utf-8"?>
-<w:endnotes xmlns:wpc="http://schemas.microsoft.com/office/word/2010/wordprocessingCanvas" xmlns:cx="http://schemas.microsoft.com/office/drawing/2014/chartex" xmlns:cx1="http://schemas.microsoft.com/office/drawing/2015/9/8/chartex" xmlns:cx2="http://schemas.microsoft.com/office/drawing/2015/10/21/chartex" xmlns:cx3="http://schemas.microsoft.com/office/drawing/2016/5/9/chartex" xmlns:cx4="http://schemas.microsoft.com/office/drawing/2016/5/10/chartex" xmlns:cx5="http://schemas.microsoft.com/office/drawing/2016/5/11/chartex" xmlns:cx6="http://schemas.microsoft.com/office/drawing/2016/5/12/chartex" xmlns:cx7="http://schemas.microsoft.com/office/drawing/2016/5/13/chartex" xmlns:cx8="http://schemas.microsoft.com/office/drawing/2016/5/14/chartex" xmlns:mc="http://schemas.openxmlformats.org/markup-compatibility/2006" xmlns:aink="http://schemas.microsoft.com/office/drawing/2016/ink" xmlns:am3d="http://schemas.microsoft.com/office/drawing/2017/model3d" xmlns:o="urn:schemas-microsoft-com:office:office" xmlns:r="http://schemas.openxmlformats.org/officeDocument/2006/relationships" xmlns:m="http://schemas.openxmlformats.org/officeDocument/2006/math" xmlns:v="urn:schemas-microsoft-com:vml" xmlns:wp14="http://schemas.microsoft.com/office/word/2010/wordprocessingDrawing" xmlns:wp="http://schemas.openxmlformats.org/drawingml/2006/wordprocessingDrawing" xmlns:w10="urn:schemas-microsoft-com:office:word" xmlns:w="http://schemas.openxmlformats.org/wordprocessingml/2006/main" xmlns:w14="http://schemas.microsoft.com/office/word/2010/wordml" xmlns:w15="http://schemas.microsoft.com/office/word/2012/wordml" xmlns:w16cid="http://schemas.microsoft.com/office/word/2016/wordml/cid" xmlns:w16se="http://schemas.microsoft.com/office/word/2015/wordml/symex" xmlns:wpg="http://schemas.microsoft.com/office/word/2010/wordprocessingGroup" xmlns:wpi="http://schemas.microsoft.com/office/word/2010/wordprocessingInk" xmlns:wne="http://schemas.microsoft.com/office/word/2006/wordml" xmlns:wps="http://schemas.microsoft.com/office/word/2010/wordprocessingShape" mc:Ignorable="w14 w15 w16se w16cid wp14">
+<w:endnotes xmlns:wpc="http://schemas.microsoft.com/office/word/2010/wordprocessingCanvas" xmlns:mc="http://schemas.openxmlformats.org/markup-compatibility/2006" xmlns:o="urn:schemas-microsoft-com:office:office" xmlns:r="http://schemas.openxmlformats.org/officeDocument/2006/relationships" xmlns:m="http://schemas.openxmlformats.org/officeDocument/2006/math" xmlns:v="urn:schemas-microsoft-com:vml" xmlns:wp14="http://schemas.microsoft.com/office/word/2010/wordprocessingDrawing" xmlns:wp="http://schemas.openxmlformats.org/drawingml/2006/wordprocessingDrawing" xmlns:w10="urn:schemas-microsoft-com:office:word" xmlns:w="http://schemas.openxmlformats.org/wordprocessingml/2006/main" xmlns:w14="http://schemas.microsoft.com/office/word/2010/wordml" xmlns:wpg="http://schemas.microsoft.com/office/word/2010/wordprocessingGroup" xmlns:wpi="http://schemas.microsoft.com/office/word/2010/wordprocessingInk" xmlns:wne="http://schemas.microsoft.com/office/word/2006/wordml" xmlns:wps="http://schemas.microsoft.com/office/word/2010/wordprocessingShape" mc:Ignorable="w14 wp14">
   <w:endnote w:type="separator" w:id="-1">
     <w:p>
       <w:pPr>
@@ -3101,7 +3454,7 @@
 </file>
 
 <file path=word/footer1.xml><?xml version="1.0" encoding="utf-8"?>
-<w:ftr xmlns:wpc="http://schemas.microsoft.com/office/word/2010/wordprocessingCanvas" xmlns:cx="http://schemas.microsoft.com/office/drawing/2014/chartex" xmlns:cx1="http://schemas.microsoft.com/office/drawing/2015/9/8/chartex" xmlns:cx2="http://schemas.microsoft.com/office/drawing/2015/10/21/chartex" xmlns:cx3="http://schemas.microsoft.com/office/drawing/2016/5/9/chartex" xmlns:cx4="http://schemas.microsoft.com/office/drawing/2016/5/10/chartex" xmlns:cx5="http://schemas.microsoft.com/office/drawing/2016/5/11/chartex" xmlns:cx6="http://schemas.microsoft.com/office/drawing/2016/5/12/chartex" xmlns:cx7="http://schemas.microsoft.com/office/drawing/2016/5/13/chartex" xmlns:cx8="http://schemas.microsoft.com/office/drawing/2016/5/14/chartex" xmlns:mc="http://schemas.openxmlformats.org/markup-compatibility/2006" xmlns:aink="http://schemas.microsoft.com/office/drawing/2016/ink" xmlns:am3d="http://schemas.microsoft.com/office/drawing/2017/model3d" xmlns:o="urn:schemas-microsoft-com:office:office" xmlns:r="http://schemas.openxmlformats.org/officeDocument/2006/relationships" xmlns:m="http://schemas.openxmlformats.org/officeDocument/2006/math" xmlns:v="urn:schemas-microsoft-com:vml" xmlns:wp14="http://schemas.microsoft.com/office/word/2010/wordprocessingDrawing" xmlns:wp="http://schemas.openxmlformats.org/drawingml/2006/wordprocessingDrawing" xmlns:w10="urn:schemas-microsoft-com:office:word" xmlns:w="http://schemas.openxmlformats.org/wordprocessingml/2006/main" xmlns:w14="http://schemas.microsoft.com/office/word/2010/wordml" xmlns:w15="http://schemas.microsoft.com/office/word/2012/wordml" xmlns:w16cid="http://schemas.microsoft.com/office/word/2016/wordml/cid" xmlns:w16se="http://schemas.microsoft.com/office/word/2015/wordml/symex" xmlns:wpg="http://schemas.microsoft.com/office/word/2010/wordprocessingGroup" xmlns:wpi="http://schemas.microsoft.com/office/word/2010/wordprocessingInk" xmlns:wne="http://schemas.microsoft.com/office/word/2006/wordml" xmlns:wps="http://schemas.microsoft.com/office/word/2010/wordprocessingShape" mc:Ignorable="w14 w15 w16se w16cid wp14">
+<w:ftr xmlns:wpc="http://schemas.microsoft.com/office/word/2010/wordprocessingCanvas" xmlns:mc="http://schemas.openxmlformats.org/markup-compatibility/2006" xmlns:o="urn:schemas-microsoft-com:office:office" xmlns:r="http://schemas.openxmlformats.org/officeDocument/2006/relationships" xmlns:m="http://schemas.openxmlformats.org/officeDocument/2006/math" xmlns:v="urn:schemas-microsoft-com:vml" xmlns:wp14="http://schemas.microsoft.com/office/word/2010/wordprocessingDrawing" xmlns:wp="http://schemas.openxmlformats.org/drawingml/2006/wordprocessingDrawing" xmlns:w10="urn:schemas-microsoft-com:office:word" xmlns:w="http://schemas.openxmlformats.org/wordprocessingml/2006/main" xmlns:w14="http://schemas.microsoft.com/office/word/2010/wordml" xmlns:wpg="http://schemas.microsoft.com/office/word/2010/wordprocessingGroup" xmlns:wpi="http://schemas.microsoft.com/office/word/2010/wordprocessingInk" xmlns:wne="http://schemas.microsoft.com/office/word/2006/wordml" xmlns:wps="http://schemas.microsoft.com/office/word/2010/wordprocessingShape" mc:Ignorable="w14 wp14">
   <w:sdt>
     <w:sdtPr>
       <w:rPr>
@@ -3117,7 +3470,7 @@
     <w:sdtContent>
       <w:p>
         <w:pPr>
-          <w:pStyle w:val="Footer"/>
+          <w:pStyle w:val="a9"/>
         </w:pPr>
         <w:r>
           <w:rPr>
@@ -3259,7 +3612,7 @@
                                   <w:rtl/>
                                   <w:lang w:val="he-IL"/>
                                 </w:rPr>
-                                <w:t>7</w:t>
+                                <w:t>1</w:t>
                               </w:r>
                               <w:r>
                                 <w:fldChar w:fldCharType="end"/>
@@ -3284,7 +3637,7 @@
             </mc:Choice>
             <mc:Fallback>
               <w:pict>
-                <v:shapetype w14:anchorId="789228B6" id="_x0000_t185" coordsize="21600,21600" o:spt="185" adj="3600" path="m@0,nfqx0@0l0@2qy@0,21600em@1,nfqx21600@0l21600@2qy@1,21600em@0,nsqx0@0l0@2qy@0,21600l@1,21600qx21600@2l21600@0qy@1,xe" filled="f">
+                <v:shapetype id="_x0000_t185" coordsize="21600,21600" o:spt="185" adj="3600" path="m@0,nfqx0@0l0@2qy@0,21600em@1,nfqx21600@0l21600@2qy@1,21600em@0,nsqx0@0l0@2qy@0,21600l@1,21600qx21600@2l21600@0qy@1,xe" filled="f">
                   <v:formulas>
                     <v:f eqn="val #0"/>
                     <v:f eqn="sum width 0 #0"/>
@@ -3332,7 +3685,7 @@
                             <w:rtl/>
                             <w:lang w:val="he-IL"/>
                           </w:rPr>
-                          <w:t>7</w:t>
+                          <w:t>1</w:t>
                         </w:r>
                         <w:r>
                           <w:fldChar w:fldCharType="end"/>
@@ -3416,7 +3769,7 @@
                 </wp:anchor>
               </w:drawing>
             </mc:Choice>
-            <mc:Fallback>
+            <mc:Fallback xmlns:w16se="http://schemas.microsoft.com/office/word/2015/wordml/symex" xmlns:w16cid="http://schemas.microsoft.com/office/word/2016/wordml/cid" xmlns:w15="http://schemas.microsoft.com/office/word/2012/wordml" xmlns:am3d="http://schemas.microsoft.com/office/drawing/2017/model3d" xmlns:aink="http://schemas.microsoft.com/office/drawing/2016/ink" xmlns:cx8="http://schemas.microsoft.com/office/drawing/2016/5/14/chartex" xmlns:cx7="http://schemas.microsoft.com/office/drawing/2016/5/13/chartex" xmlns:cx6="http://schemas.microsoft.com/office/drawing/2016/5/12/chartex" xmlns:cx5="http://schemas.microsoft.com/office/drawing/2016/5/11/chartex" xmlns:cx4="http://schemas.microsoft.com/office/drawing/2016/5/10/chartex" xmlns:cx3="http://schemas.microsoft.com/office/drawing/2016/5/9/chartex" xmlns:cx2="http://schemas.microsoft.com/office/drawing/2015/10/21/chartex" xmlns:cx1="http://schemas.microsoft.com/office/drawing/2015/9/8/chartex" xmlns:cx="http://schemas.microsoft.com/office/drawing/2014/chartex">
               <w:pict>
                 <v:shapetype w14:anchorId="5B9A0B9D" id="_x0000_t32" coordsize="21600,21600" o:spt="32" o:oned="t" path="m,l21600,21600e" filled="f">
                   <v:path arrowok="t" fillok="f" o:connecttype="none"/>
@@ -3436,7 +3789,7 @@
 </file>
 
 <file path=word/footnotes.xml><?xml version="1.0" encoding="utf-8"?>
-<w:footnotes xmlns:wpc="http://schemas.microsoft.com/office/word/2010/wordprocessingCanvas" xmlns:cx="http://schemas.microsoft.com/office/drawing/2014/chartex" xmlns:cx1="http://schemas.microsoft.com/office/drawing/2015/9/8/chartex" xmlns:cx2="http://schemas.microsoft.com/office/drawing/2015/10/21/chartex" xmlns:cx3="http://schemas.microsoft.com/office/drawing/2016/5/9/chartex" xmlns:cx4="http://schemas.microsoft.com/office/drawing/2016/5/10/chartex" xmlns:cx5="http://schemas.microsoft.com/office/drawing/2016/5/11/chartex" xmlns:cx6="http://schemas.microsoft.com/office/drawing/2016/5/12/chartex" xmlns:cx7="http://schemas.microsoft.com/office/drawing/2016/5/13/chartex" xmlns:cx8="http://schemas.microsoft.com/office/drawing/2016/5/14/chartex" xmlns:mc="http://schemas.openxmlformats.org/markup-compatibility/2006" xmlns:aink="http://schemas.microsoft.com/office/drawing/2016/ink" xmlns:am3d="http://schemas.microsoft.com/office/drawing/2017/model3d" xmlns:o="urn:schemas-microsoft-com:office:office" xmlns:r="http://schemas.openxmlformats.org/officeDocument/2006/relationships" xmlns:m="http://schemas.openxmlformats.org/officeDocument/2006/math" xmlns:v="urn:schemas-microsoft-com:vml" xmlns:wp14="http://schemas.microsoft.com/office/word/2010/wordprocessingDrawing" xmlns:wp="http://schemas.openxmlformats.org/drawingml/2006/wordprocessingDrawing" xmlns:w10="urn:schemas-microsoft-com:office:word" xmlns:w="http://schemas.openxmlformats.org/wordprocessingml/2006/main" xmlns:w14="http://schemas.microsoft.com/office/word/2010/wordml" xmlns:w15="http://schemas.microsoft.com/office/word/2012/wordml" xmlns:w16cid="http://schemas.microsoft.com/office/word/2016/wordml/cid" xmlns:w16se="http://schemas.microsoft.com/office/word/2015/wordml/symex" xmlns:wpg="http://schemas.microsoft.com/office/word/2010/wordprocessingGroup" xmlns:wpi="http://schemas.microsoft.com/office/word/2010/wordprocessingInk" xmlns:wne="http://schemas.microsoft.com/office/word/2006/wordml" xmlns:wps="http://schemas.microsoft.com/office/word/2010/wordprocessingShape" mc:Ignorable="w14 w15 w16se w16cid wp14">
+<w:footnotes xmlns:wpc="http://schemas.microsoft.com/office/word/2010/wordprocessingCanvas" xmlns:mc="http://schemas.openxmlformats.org/markup-compatibility/2006" xmlns:o="urn:schemas-microsoft-com:office:office" xmlns:r="http://schemas.openxmlformats.org/officeDocument/2006/relationships" xmlns:m="http://schemas.openxmlformats.org/officeDocument/2006/math" xmlns:v="urn:schemas-microsoft-com:vml" xmlns:wp14="http://schemas.microsoft.com/office/word/2010/wordprocessingDrawing" xmlns:wp="http://schemas.openxmlformats.org/drawingml/2006/wordprocessingDrawing" xmlns:w10="urn:schemas-microsoft-com:office:word" xmlns:w="http://schemas.openxmlformats.org/wordprocessingml/2006/main" xmlns:w14="http://schemas.microsoft.com/office/word/2010/wordml" xmlns:wpg="http://schemas.microsoft.com/office/word/2010/wordprocessingGroup" xmlns:wpi="http://schemas.microsoft.com/office/word/2010/wordprocessingInk" xmlns:wne="http://schemas.microsoft.com/office/word/2006/wordml" xmlns:wps="http://schemas.microsoft.com/office/word/2010/wordprocessingShape" mc:Ignorable="w14 wp14">
   <w:footnote w:type="separator" w:id="-1">
     <w:p>
       <w:pPr>
@@ -3461,7 +3814,7 @@
 </file>
 
 <file path=word/header1.xml><?xml version="1.0" encoding="utf-8"?>
-<w:hdr xmlns:wpc="http://schemas.microsoft.com/office/word/2010/wordprocessingCanvas" xmlns:cx="http://schemas.microsoft.com/office/drawing/2014/chartex" xmlns:cx1="http://schemas.microsoft.com/office/drawing/2015/9/8/chartex" xmlns:cx2="http://schemas.microsoft.com/office/drawing/2015/10/21/chartex" xmlns:cx3="http://schemas.microsoft.com/office/drawing/2016/5/9/chartex" xmlns:cx4="http://schemas.microsoft.com/office/drawing/2016/5/10/chartex" xmlns:cx5="http://schemas.microsoft.com/office/drawing/2016/5/11/chartex" xmlns:cx6="http://schemas.microsoft.com/office/drawing/2016/5/12/chartex" xmlns:cx7="http://schemas.microsoft.com/office/drawing/2016/5/13/chartex" xmlns:cx8="http://schemas.microsoft.com/office/drawing/2016/5/14/chartex" xmlns:mc="http://schemas.openxmlformats.org/markup-compatibility/2006" xmlns:aink="http://schemas.microsoft.com/office/drawing/2016/ink" xmlns:am3d="http://schemas.microsoft.com/office/drawing/2017/model3d" xmlns:o="urn:schemas-microsoft-com:office:office" xmlns:r="http://schemas.openxmlformats.org/officeDocument/2006/relationships" xmlns:m="http://schemas.openxmlformats.org/officeDocument/2006/math" xmlns:v="urn:schemas-microsoft-com:vml" xmlns:wp14="http://schemas.microsoft.com/office/word/2010/wordprocessingDrawing" xmlns:wp="http://schemas.openxmlformats.org/drawingml/2006/wordprocessingDrawing" xmlns:w10="urn:schemas-microsoft-com:office:word" xmlns:w="http://schemas.openxmlformats.org/wordprocessingml/2006/main" xmlns:w14="http://schemas.microsoft.com/office/word/2010/wordml" xmlns:w15="http://schemas.microsoft.com/office/word/2012/wordml" xmlns:w16cid="http://schemas.microsoft.com/office/word/2016/wordml/cid" xmlns:w16se="http://schemas.microsoft.com/office/word/2015/wordml/symex" xmlns:wpg="http://schemas.microsoft.com/office/word/2010/wordprocessingGroup" xmlns:wpi="http://schemas.microsoft.com/office/word/2010/wordprocessingInk" xmlns:wne="http://schemas.microsoft.com/office/word/2006/wordml" xmlns:wps="http://schemas.microsoft.com/office/word/2010/wordprocessingShape" mc:Ignorable="w14 w15 w16se w16cid wp14">
+<w:hdr xmlns:wpc="http://schemas.microsoft.com/office/word/2010/wordprocessingCanvas" xmlns:mc="http://schemas.openxmlformats.org/markup-compatibility/2006" xmlns:o="urn:schemas-microsoft-com:office:office" xmlns:r="http://schemas.openxmlformats.org/officeDocument/2006/relationships" xmlns:m="http://schemas.openxmlformats.org/officeDocument/2006/math" xmlns:v="urn:schemas-microsoft-com:vml" xmlns:wp14="http://schemas.microsoft.com/office/word/2010/wordprocessingDrawing" xmlns:wp="http://schemas.openxmlformats.org/drawingml/2006/wordprocessingDrawing" xmlns:w10="urn:schemas-microsoft-com:office:word" xmlns:w="http://schemas.openxmlformats.org/wordprocessingml/2006/main" xmlns:w14="http://schemas.microsoft.com/office/word/2010/wordml" xmlns:wpg="http://schemas.microsoft.com/office/word/2010/wordprocessingGroup" xmlns:wpi="http://schemas.microsoft.com/office/word/2010/wordprocessingInk" xmlns:wne="http://schemas.microsoft.com/office/word/2006/wordml" xmlns:wps="http://schemas.microsoft.com/office/word/2010/wordprocessingShape" mc:Ignorable="w14 wp14">
   <w:tbl>
     <w:tblPr>
       <w:bidiVisual/>
@@ -3483,7 +3836,7 @@
         </w:tcPr>
         <w:p>
           <w:pPr>
-            <w:pStyle w:val="Header"/>
+            <w:pStyle w:val="a7"/>
             <w:rPr>
               <w:b/>
               <w:bCs/>
@@ -3516,7 +3869,7 @@
         </w:p>
         <w:p>
           <w:pPr>
-            <w:pStyle w:val="Header"/>
+            <w:pStyle w:val="a7"/>
             <w:jc w:val="right"/>
             <w:rPr>
               <w:color w:val="A6A6A6" w:themeColor="background1" w:themeShade="A6"/>
@@ -3534,7 +3887,7 @@
         </w:p>
         <w:p>
           <w:pPr>
-            <w:pStyle w:val="Header"/>
+            <w:pStyle w:val="a7"/>
             <w:jc w:val="right"/>
             <w:rPr>
               <w:color w:val="A6A6A6" w:themeColor="background1" w:themeShade="A6"/>
@@ -3561,7 +3914,7 @@
         </w:tcPr>
         <w:p>
           <w:pPr>
-            <w:pStyle w:val="Header"/>
+            <w:pStyle w:val="a7"/>
             <w:rPr>
               <w:b/>
               <w:bCs/>
@@ -3597,7 +3950,7 @@
               <w:rtl/>
               <w:lang w:val="he-IL"/>
             </w:rPr>
-            <w:t>7</w:t>
+            <w:t>1</w:t>
           </w:r>
           <w:r>
             <w:rPr>
@@ -3611,15 +3964,15 @@
   </w:tbl>
   <w:p>
     <w:pPr>
-      <w:pStyle w:val="Header"/>
+      <w:pStyle w:val="a7"/>
     </w:pPr>
   </w:p>
 </w:hdr>
 </file>
 
 <file path=word/numbering.xml><?xml version="1.0" encoding="utf-8"?>
-<w:numbering xmlns:wpc="http://schemas.microsoft.com/office/word/2010/wordprocessingCanvas" xmlns:cx="http://schemas.microsoft.com/office/drawing/2014/chartex" xmlns:cx1="http://schemas.microsoft.com/office/drawing/2015/9/8/chartex" xmlns:cx2="http://schemas.microsoft.com/office/drawing/2015/10/21/chartex" xmlns:cx3="http://schemas.microsoft.com/office/drawing/2016/5/9/chartex" xmlns:cx4="http://schemas.microsoft.com/office/drawing/2016/5/10/chartex" xmlns:cx5="http://schemas.microsoft.com/office/drawing/2016/5/11/chartex" xmlns:cx6="http://schemas.microsoft.com/office/drawing/2016/5/12/chartex" xmlns:cx7="http://schemas.microsoft.com/office/drawing/2016/5/13/chartex" xmlns:cx8="http://schemas.microsoft.com/office/drawing/2016/5/14/chartex" xmlns:mc="http://schemas.openxmlformats.org/markup-compatibility/2006" xmlns:aink="http://schemas.microsoft.com/office/drawing/2016/ink" xmlns:am3d="http://schemas.microsoft.com/office/drawing/2017/model3d" xmlns:o="urn:schemas-microsoft-com:office:office" xmlns:r="http://schemas.openxmlformats.org/officeDocument/2006/relationships" xmlns:m="http://schemas.openxmlformats.org/officeDocument/2006/math" xmlns:v="urn:schemas-microsoft-com:vml" xmlns:wp14="http://schemas.microsoft.com/office/word/2010/wordprocessingDrawing" xmlns:wp="http://schemas.openxmlformats.org/drawingml/2006/wordprocessingDrawing" xmlns:w10="urn:schemas-microsoft-com:office:word" xmlns:w="http://schemas.openxmlformats.org/wordprocessingml/2006/main" xmlns:w14="http://schemas.microsoft.com/office/word/2010/wordml" xmlns:w15="http://schemas.microsoft.com/office/word/2012/wordml" xmlns:w16cid="http://schemas.microsoft.com/office/word/2016/wordml/cid" xmlns:w16se="http://schemas.microsoft.com/office/word/2015/wordml/symex" xmlns:wpg="http://schemas.microsoft.com/office/word/2010/wordprocessingGroup" xmlns:wpi="http://schemas.microsoft.com/office/word/2010/wordprocessingInk" xmlns:wne="http://schemas.microsoft.com/office/word/2006/wordml" xmlns:wps="http://schemas.microsoft.com/office/word/2010/wordprocessingShape" mc:Ignorable="w14 w15 w16se w16cid wp14">
-  <w:abstractNum w:abstractNumId="0" w15:restartNumberingAfterBreak="0">
+<w:numbering xmlns:wpc="http://schemas.microsoft.com/office/word/2010/wordprocessingCanvas" xmlns:mc="http://schemas.openxmlformats.org/markup-compatibility/2006" xmlns:o="urn:schemas-microsoft-com:office:office" xmlns:r="http://schemas.openxmlformats.org/officeDocument/2006/relationships" xmlns:m="http://schemas.openxmlformats.org/officeDocument/2006/math" xmlns:v="urn:schemas-microsoft-com:vml" xmlns:wp14="http://schemas.microsoft.com/office/word/2010/wordprocessingDrawing" xmlns:wp="http://schemas.openxmlformats.org/drawingml/2006/wordprocessingDrawing" xmlns:w10="urn:schemas-microsoft-com:office:word" xmlns:w="http://schemas.openxmlformats.org/wordprocessingml/2006/main" xmlns:w14="http://schemas.microsoft.com/office/word/2010/wordml" xmlns:wpg="http://schemas.microsoft.com/office/word/2010/wordprocessingGroup" xmlns:wpi="http://schemas.microsoft.com/office/word/2010/wordprocessingInk" xmlns:wne="http://schemas.microsoft.com/office/word/2006/wordml" xmlns:wps="http://schemas.microsoft.com/office/word/2010/wordprocessingShape" mc:Ignorable="w14 wp14">
+  <w:abstractNum w:abstractNumId="0">
     <w:nsid w:val="727827B6"/>
     <w:multiLevelType w:val="hybridMultilevel"/>
     <w:tmpl w:val="588C6B42"/>
@@ -3705,7 +4058,7 @@
       </w:pPr>
     </w:lvl>
   </w:abstractNum>
-  <w:abstractNum w:abstractNumId="1" w15:restartNumberingAfterBreak="0">
+  <w:abstractNum w:abstractNumId="1">
     <w:nsid w:val="77AB2892"/>
     <w:multiLevelType w:val="multilevel"/>
     <w:tmpl w:val="68F629A6"/>
@@ -3828,7 +4181,7 @@
 </file>
 
 <file path=word/styles.xml><?xml version="1.0" encoding="utf-8"?>
-<w:styles xmlns:mc="http://schemas.openxmlformats.org/markup-compatibility/2006" xmlns:r="http://schemas.openxmlformats.org/officeDocument/2006/relationships" xmlns:w="http://schemas.openxmlformats.org/wordprocessingml/2006/main" xmlns:w14="http://schemas.microsoft.com/office/word/2010/wordml" xmlns:w15="http://schemas.microsoft.com/office/word/2012/wordml" xmlns:w16cid="http://schemas.microsoft.com/office/word/2016/wordml/cid" xmlns:w16se="http://schemas.microsoft.com/office/word/2015/wordml/symex" mc:Ignorable="w14 w15 w16se w16cid">
+<w:styles xmlns:mc="http://schemas.openxmlformats.org/markup-compatibility/2006" xmlns:r="http://schemas.openxmlformats.org/officeDocument/2006/relationships" xmlns:w="http://schemas.openxmlformats.org/wordprocessingml/2006/main" xmlns:w14="http://schemas.microsoft.com/office/word/2010/wordml" mc:Ignorable="w14">
   <w:docDefaults>
     <w:rPrDefault>
       <w:rPr>
@@ -3844,396 +4197,157 @@
       </w:pPr>
     </w:pPrDefault>
   </w:docDefaults>
-  <w:latentStyles w:defLockedState="0" w:defUIPriority="99" w:defSemiHidden="0" w:defUnhideWhenUsed="0" w:defQFormat="0" w:count="376">
-    <w:lsdException w:name="Normal" w:uiPriority="0" w:qFormat="1"/>
-    <w:lsdException w:name="heading 1" w:uiPriority="9" w:qFormat="1"/>
-    <w:lsdException w:name="heading 2" w:semiHidden="1" w:uiPriority="9" w:unhideWhenUsed="1" w:qFormat="1"/>
-    <w:lsdException w:name="heading 3" w:semiHidden="1" w:uiPriority="9" w:unhideWhenUsed="1" w:qFormat="1"/>
-    <w:lsdException w:name="heading 4" w:semiHidden="1" w:uiPriority="9" w:unhideWhenUsed="1" w:qFormat="1"/>
-    <w:lsdException w:name="heading 5" w:semiHidden="1" w:uiPriority="9" w:unhideWhenUsed="1" w:qFormat="1"/>
-    <w:lsdException w:name="heading 6" w:semiHidden="1" w:uiPriority="9" w:unhideWhenUsed="1" w:qFormat="1"/>
-    <w:lsdException w:name="heading 7" w:semiHidden="1" w:uiPriority="9" w:unhideWhenUsed="1" w:qFormat="1"/>
-    <w:lsdException w:name="heading 8" w:semiHidden="1" w:uiPriority="9" w:unhideWhenUsed="1" w:qFormat="1"/>
-    <w:lsdException w:name="heading 9" w:semiHidden="1" w:uiPriority="9" w:unhideWhenUsed="1" w:qFormat="1"/>
-    <w:lsdException w:name="index 1" w:semiHidden="1" w:unhideWhenUsed="1"/>
-    <w:lsdException w:name="index 2" w:semiHidden="1" w:unhideWhenUsed="1"/>
-    <w:lsdException w:name="index 3" w:semiHidden="1" w:unhideWhenUsed="1"/>
-    <w:lsdException w:name="index 4" w:semiHidden="1" w:unhideWhenUsed="1"/>
-    <w:lsdException w:name="index 5" w:semiHidden="1" w:unhideWhenUsed="1"/>
-    <w:lsdException w:name="index 6" w:semiHidden="1" w:unhideWhenUsed="1"/>
-    <w:lsdException w:name="index 7" w:semiHidden="1" w:unhideWhenUsed="1"/>
-    <w:lsdException w:name="index 8" w:semiHidden="1" w:unhideWhenUsed="1"/>
-    <w:lsdException w:name="index 9" w:semiHidden="1" w:unhideWhenUsed="1"/>
-    <w:lsdException w:name="toc 1" w:semiHidden="1" w:uiPriority="39" w:unhideWhenUsed="1"/>
-    <w:lsdException w:name="toc 2" w:semiHidden="1" w:uiPriority="39" w:unhideWhenUsed="1"/>
-    <w:lsdException w:name="toc 3" w:semiHidden="1" w:uiPriority="39" w:unhideWhenUsed="1"/>
-    <w:lsdException w:name="toc 4" w:semiHidden="1" w:uiPriority="39" w:unhideWhenUsed="1"/>
-    <w:lsdException w:name="toc 5" w:semiHidden="1" w:uiPriority="39" w:unhideWhenUsed="1"/>
-    <w:lsdException w:name="toc 6" w:semiHidden="1" w:uiPriority="39" w:unhideWhenUsed="1"/>
-    <w:lsdException w:name="toc 7" w:semiHidden="1" w:uiPriority="39" w:unhideWhenUsed="1"/>
-    <w:lsdException w:name="toc 8" w:semiHidden="1" w:uiPriority="39" w:unhideWhenUsed="1"/>
-    <w:lsdException w:name="toc 9" w:semiHidden="1" w:uiPriority="39" w:unhideWhenUsed="1"/>
-    <w:lsdException w:name="Normal Indent" w:semiHidden="1" w:unhideWhenUsed="1"/>
-    <w:lsdException w:name="footnote text" w:semiHidden="1" w:unhideWhenUsed="1"/>
-    <w:lsdException w:name="annotation text" w:semiHidden="1" w:unhideWhenUsed="1"/>
-    <w:lsdException w:name="header" w:semiHidden="1" w:unhideWhenUsed="1"/>
-    <w:lsdException w:name="footer" w:semiHidden="1" w:unhideWhenUsed="1"/>
-    <w:lsdException w:name="index heading" w:semiHidden="1" w:unhideWhenUsed="1"/>
-    <w:lsdException w:name="caption" w:semiHidden="1" w:uiPriority="35" w:unhideWhenUsed="1" w:qFormat="1"/>
-    <w:lsdException w:name="table of figures" w:semiHidden="1" w:unhideWhenUsed="1"/>
-    <w:lsdException w:name="envelope address" w:semiHidden="1" w:unhideWhenUsed="1"/>
-    <w:lsdException w:name="envelope return" w:semiHidden="1" w:unhideWhenUsed="1"/>
-    <w:lsdException w:name="footnote reference" w:semiHidden="1" w:unhideWhenUsed="1"/>
-    <w:lsdException w:name="annotation reference" w:semiHidden="1" w:unhideWhenUsed="1"/>
-    <w:lsdException w:name="line number" w:semiHidden="1" w:unhideWhenUsed="1"/>
-    <w:lsdException w:name="page number" w:semiHidden="1" w:unhideWhenUsed="1"/>
-    <w:lsdException w:name="endnote reference" w:semiHidden="1" w:unhideWhenUsed="1"/>
-    <w:lsdException w:name="endnote text" w:semiHidden="1" w:unhideWhenUsed="1"/>
-    <w:lsdException w:name="table of authorities" w:semiHidden="1" w:unhideWhenUsed="1"/>
-    <w:lsdException w:name="macro" w:semiHidden="1" w:unhideWhenUsed="1"/>
-    <w:lsdException w:name="toa heading" w:semiHidden="1" w:unhideWhenUsed="1"/>
-    <w:lsdException w:name="List" w:semiHidden="1" w:unhideWhenUsed="1"/>
-    <w:lsdException w:name="List Bullet" w:semiHidden="1" w:unhideWhenUsed="1"/>
-    <w:lsdException w:name="List Number" w:semiHidden="1" w:unhideWhenUsed="1"/>
-    <w:lsdException w:name="List 2" w:semiHidden="1" w:unhideWhenUsed="1"/>
-    <w:lsdException w:name="List 3" w:semiHidden="1" w:unhideWhenUsed="1"/>
-    <w:lsdException w:name="List 4" w:semiHidden="1" w:unhideWhenUsed="1"/>
-    <w:lsdException w:name="List 5" w:semiHidden="1" w:unhideWhenUsed="1"/>
-    <w:lsdException w:name="List Bullet 2" w:semiHidden="1" w:unhideWhenUsed="1"/>
-    <w:lsdException w:name="List Bullet 3" w:semiHidden="1" w:unhideWhenUsed="1"/>
-    <w:lsdException w:name="List Bullet 4" w:semiHidden="1" w:unhideWhenUsed="1"/>
-    <w:lsdException w:name="List Bullet 5" w:semiHidden="1" w:unhideWhenUsed="1"/>
-    <w:lsdException w:name="List Number 2" w:semiHidden="1" w:unhideWhenUsed="1"/>
-    <w:lsdException w:name="List Number 3" w:semiHidden="1" w:unhideWhenUsed="1"/>
-    <w:lsdException w:name="List Number 4" w:semiHidden="1" w:unhideWhenUsed="1"/>
-    <w:lsdException w:name="List Number 5" w:semiHidden="1" w:unhideWhenUsed="1"/>
-    <w:lsdException w:name="Title" w:uiPriority="10" w:qFormat="1"/>
-    <w:lsdException w:name="Closing" w:semiHidden="1" w:unhideWhenUsed="1"/>
-    <w:lsdException w:name="Signature" w:semiHidden="1" w:unhideWhenUsed="1"/>
-    <w:lsdException w:name="Default Paragraph Font" w:semiHidden="1" w:uiPriority="1" w:unhideWhenUsed="1"/>
-    <w:lsdException w:name="Body Text" w:semiHidden="1" w:unhideWhenUsed="1"/>
-    <w:lsdException w:name="Body Text Indent" w:semiHidden="1" w:unhideWhenUsed="1"/>
-    <w:lsdException w:name="List Continue" w:semiHidden="1" w:unhideWhenUsed="1"/>
-    <w:lsdException w:name="List Continue 2" w:semiHidden="1" w:unhideWhenUsed="1"/>
-    <w:lsdException w:name="List Continue 3" w:semiHidden="1" w:unhideWhenUsed="1"/>
-    <w:lsdException w:name="List Continue 4" w:semiHidden="1" w:unhideWhenUsed="1"/>
-    <w:lsdException w:name="List Continue 5" w:semiHidden="1" w:unhideWhenUsed="1"/>
-    <w:lsdException w:name="Message Header" w:semiHidden="1" w:unhideWhenUsed="1"/>
-    <w:lsdException w:name="Subtitle" w:uiPriority="11" w:qFormat="1"/>
-    <w:lsdException w:name="Salutation" w:semiHidden="1" w:unhideWhenUsed="1"/>
-    <w:lsdException w:name="Date" w:semiHidden="1" w:unhideWhenUsed="1"/>
-    <w:lsdException w:name="Body Text First Indent" w:semiHidden="1" w:unhideWhenUsed="1"/>
-    <w:lsdException w:name="Body Text First Indent 2" w:semiHidden="1" w:unhideWhenUsed="1"/>
-    <w:lsdException w:name="Note Heading" w:semiHidden="1" w:unhideWhenUsed="1"/>
-    <w:lsdException w:name="Body Text 2" w:semiHidden="1" w:unhideWhenUsed="1"/>
-    <w:lsdException w:name="Body Text 3" w:semiHidden="1" w:unhideWhenUsed="1"/>
-    <w:lsdException w:name="Body Text Indent 2" w:semiHidden="1" w:unhideWhenUsed="1"/>
-    <w:lsdException w:name="Body Text Indent 3" w:semiHidden="1" w:unhideWhenUsed="1"/>
-    <w:lsdException w:name="Block Text" w:semiHidden="1" w:unhideWhenUsed="1"/>
-    <w:lsdException w:name="Hyperlink" w:semiHidden="1" w:unhideWhenUsed="1"/>
-    <w:lsdException w:name="FollowedHyperlink" w:semiHidden="1" w:unhideWhenUsed="1"/>
-    <w:lsdException w:name="Strong" w:uiPriority="22" w:qFormat="1"/>
-    <w:lsdException w:name="Emphasis" w:uiPriority="20" w:qFormat="1"/>
-    <w:lsdException w:name="Document Map" w:semiHidden="1" w:unhideWhenUsed="1"/>
-    <w:lsdException w:name="Plain Text" w:semiHidden="1" w:unhideWhenUsed="1"/>
-    <w:lsdException w:name="E-mail Signature" w:semiHidden="1" w:unhideWhenUsed="1"/>
-    <w:lsdException w:name="HTML Top of Form" w:semiHidden="1" w:unhideWhenUsed="1"/>
-    <w:lsdException w:name="HTML Bottom of Form" w:semiHidden="1" w:unhideWhenUsed="1"/>
-    <w:lsdException w:name="Normal (Web)" w:semiHidden="1" w:unhideWhenUsed="1"/>
-    <w:lsdException w:name="HTML Acronym" w:semiHidden="1" w:unhideWhenUsed="1"/>
-    <w:lsdException w:name="HTML Address" w:semiHidden="1" w:unhideWhenUsed="1"/>
-    <w:lsdException w:name="HTML Cite" w:semiHidden="1" w:unhideWhenUsed="1"/>
-    <w:lsdException w:name="HTML Code" w:semiHidden="1" w:unhideWhenUsed="1"/>
-    <w:lsdException w:name="HTML Definition" w:semiHidden="1" w:unhideWhenUsed="1"/>
-    <w:lsdException w:name="HTML Keyboard" w:semiHidden="1" w:unhideWhenUsed="1"/>
-    <w:lsdException w:name="HTML Preformatted" w:semiHidden="1" w:unhideWhenUsed="1"/>
-    <w:lsdException w:name="HTML Sample" w:semiHidden="1" w:unhideWhenUsed="1"/>
-    <w:lsdException w:name="HTML Typewriter" w:semiHidden="1" w:unhideWhenUsed="1"/>
-    <w:lsdException w:name="HTML Variable" w:semiHidden="1" w:unhideWhenUsed="1"/>
-    <w:lsdException w:name="Normal Table" w:semiHidden="1" w:unhideWhenUsed="1"/>
-    <w:lsdException w:name="annotation subject" w:semiHidden="1" w:unhideWhenUsed="1"/>
-    <w:lsdException w:name="No List" w:semiHidden="1" w:unhideWhenUsed="1"/>
-    <w:lsdException w:name="Outline List 1" w:semiHidden="1" w:unhideWhenUsed="1"/>
-    <w:lsdException w:name="Outline List 2" w:semiHidden="1" w:unhideWhenUsed="1"/>
-    <w:lsdException w:name="Outline List 3" w:semiHidden="1" w:unhideWhenUsed="1"/>
-    <w:lsdException w:name="Table Simple 1" w:semiHidden="1" w:unhideWhenUsed="1"/>
-    <w:lsdException w:name="Table Simple 2" w:semiHidden="1" w:unhideWhenUsed="1"/>
-    <w:lsdException w:name="Table Simple 3" w:semiHidden="1" w:unhideWhenUsed="1"/>
-    <w:lsdException w:name="Table Classic 1" w:semiHidden="1" w:unhideWhenUsed="1"/>
-    <w:lsdException w:name="Table Classic 2" w:semiHidden="1" w:unhideWhenUsed="1"/>
-    <w:lsdException w:name="Table Classic 3" w:semiHidden="1" w:unhideWhenUsed="1"/>
-    <w:lsdException w:name="Table Classic 4" w:semiHidden="1" w:unhideWhenUsed="1"/>
-    <w:lsdException w:name="Table Colorful 1" w:semiHidden="1" w:unhideWhenUsed="1"/>
-    <w:lsdException w:name="Table Colorful 2" w:semiHidden="1" w:unhideWhenUsed="1"/>
-    <w:lsdException w:name="Table Colorful 3" w:semiHidden="1" w:unhideWhenUsed="1"/>
-    <w:lsdException w:name="Table Columns 1" w:semiHidden="1" w:unhideWhenUsed="1"/>
-    <w:lsdException w:name="Table Columns 2" w:semiHidden="1" w:unhideWhenUsed="1"/>
-    <w:lsdException w:name="Table Columns 3" w:semiHidden="1" w:unhideWhenUsed="1"/>
-    <w:lsdException w:name="Table Columns 4" w:semiHidden="1" w:unhideWhenUsed="1"/>
-    <w:lsdException w:name="Table Columns 5" w:semiHidden="1" w:unhideWhenUsed="1"/>
-    <w:lsdException w:name="Table Grid 1" w:semiHidden="1" w:unhideWhenUsed="1"/>
-    <w:lsdException w:name="Table Grid 2" w:semiHidden="1" w:unhideWhenUsed="1"/>
-    <w:lsdException w:name="Table Grid 3" w:semiHidden="1" w:unhideWhenUsed="1"/>
-    <w:lsdException w:name="Table Grid 4" w:semiHidden="1" w:unhideWhenUsed="1"/>
-    <w:lsdException w:name="Table Grid 5" w:semiHidden="1" w:unhideWhenUsed="1"/>
-    <w:lsdException w:name="Table Grid 6" w:semiHidden="1" w:unhideWhenUsed="1"/>
-    <w:lsdException w:name="Table Grid 7" w:semiHidden="1" w:unhideWhenUsed="1"/>
-    <w:lsdException w:name="Table Grid 8" w:semiHidden="1" w:unhideWhenUsed="1"/>
-    <w:lsdException w:name="Table List 1" w:semiHidden="1" w:unhideWhenUsed="1"/>
-    <w:lsdException w:name="Table List 2" w:semiHidden="1" w:unhideWhenUsed="1"/>
-    <w:lsdException w:name="Table List 3" w:semiHidden="1" w:unhideWhenUsed="1"/>
-    <w:lsdException w:name="Table List 4" w:semiHidden="1" w:unhideWhenUsed="1"/>
-    <w:lsdException w:name="Table List 5" w:semiHidden="1" w:unhideWhenUsed="1"/>
-    <w:lsdException w:name="Table List 6" w:semiHidden="1" w:unhideWhenUsed="1"/>
-    <w:lsdException w:name="Table List 7" w:semiHidden="1" w:unhideWhenUsed="1"/>
-    <w:lsdException w:name="Table List 8" w:semiHidden="1" w:unhideWhenUsed="1"/>
-    <w:lsdException w:name="Table 3D effects 1" w:semiHidden="1" w:unhideWhenUsed="1"/>
-    <w:lsdException w:name="Table 3D effects 2" w:semiHidden="1" w:unhideWhenUsed="1"/>
-    <w:lsdException w:name="Table 3D effects 3" w:semiHidden="1" w:unhideWhenUsed="1"/>
-    <w:lsdException w:name="Table Contemporary" w:semiHidden="1" w:unhideWhenUsed="1"/>
-    <w:lsdException w:name="Table Elegant" w:semiHidden="1" w:unhideWhenUsed="1"/>
-    <w:lsdException w:name="Table Professional" w:semiHidden="1" w:unhideWhenUsed="1"/>
-    <w:lsdException w:name="Table Subtle 1" w:semiHidden="1" w:unhideWhenUsed="1"/>
-    <w:lsdException w:name="Table Subtle 2" w:semiHidden="1" w:unhideWhenUsed="1"/>
-    <w:lsdException w:name="Table Web 1" w:semiHidden="1" w:unhideWhenUsed="1"/>
-    <w:lsdException w:name="Table Web 2" w:semiHidden="1" w:unhideWhenUsed="1"/>
-    <w:lsdException w:name="Table Web 3" w:semiHidden="1" w:unhideWhenUsed="1"/>
-    <w:lsdException w:name="Balloon Text" w:semiHidden="1" w:unhideWhenUsed="1"/>
-    <w:lsdException w:name="Table Grid" w:uiPriority="59"/>
-    <w:lsdException w:name="Table Theme" w:semiHidden="1" w:unhideWhenUsed="1"/>
-    <w:lsdException w:name="Placeholder Text" w:semiHidden="1"/>
-    <w:lsdException w:name="No Spacing" w:uiPriority="1" w:qFormat="1"/>
-    <w:lsdException w:name="Light Shading" w:uiPriority="60"/>
-    <w:lsdException w:name="Light List" w:uiPriority="61"/>
-    <w:lsdException w:name="Light Grid" w:uiPriority="62"/>
-    <w:lsdException w:name="Medium Shading 1" w:uiPriority="63"/>
-    <w:lsdException w:name="Medium Shading 2" w:uiPriority="64"/>
-    <w:lsdException w:name="Medium List 1" w:uiPriority="65"/>
-    <w:lsdException w:name="Medium List 2" w:uiPriority="66"/>
-    <w:lsdException w:name="Medium Grid 1" w:uiPriority="67"/>
-    <w:lsdException w:name="Medium Grid 2" w:uiPriority="68"/>
-    <w:lsdException w:name="Medium Grid 3" w:uiPriority="69"/>
-    <w:lsdException w:name="Dark List" w:uiPriority="70"/>
-    <w:lsdException w:name="Colorful Shading" w:uiPriority="71"/>
-    <w:lsdException w:name="Colorful List" w:uiPriority="72"/>
-    <w:lsdException w:name="Colorful Grid" w:uiPriority="73"/>
-    <w:lsdException w:name="Light Shading Accent 1" w:uiPriority="60"/>
-    <w:lsdException w:name="Light List Accent 1" w:uiPriority="61"/>
-    <w:lsdException w:name="Light Grid Accent 1" w:uiPriority="62"/>
-    <w:lsdException w:name="Medium Shading 1 Accent 1" w:uiPriority="63"/>
-    <w:lsdException w:name="Medium Shading 2 Accent 1" w:uiPriority="64"/>
-    <w:lsdException w:name="Medium List 1 Accent 1" w:uiPriority="65"/>
-    <w:lsdException w:name="Revision" w:semiHidden="1"/>
-    <w:lsdException w:name="List Paragraph" w:uiPriority="34" w:qFormat="1"/>
-    <w:lsdException w:name="Quote" w:uiPriority="29" w:qFormat="1"/>
-    <w:lsdException w:name="Intense Quote" w:uiPriority="30" w:qFormat="1"/>
-    <w:lsdException w:name="Medium List 2 Accent 1" w:uiPriority="66"/>
-    <w:lsdException w:name="Medium Grid 1 Accent 1" w:uiPriority="67"/>
-    <w:lsdException w:name="Medium Grid 2 Accent 1" w:uiPriority="68"/>
-    <w:lsdException w:name="Medium Grid 3 Accent 1" w:uiPriority="69"/>
-    <w:lsdException w:name="Dark List Accent 1" w:uiPriority="70"/>
-    <w:lsdException w:name="Colorful Shading Accent 1" w:uiPriority="71"/>
-    <w:lsdException w:name="Colorful List Accent 1" w:uiPriority="72"/>
-    <w:lsdException w:name="Colorful Grid Accent 1" w:uiPriority="73"/>
-    <w:lsdException w:name="Light Shading Accent 2" w:uiPriority="60"/>
-    <w:lsdException w:name="Light List Accent 2" w:uiPriority="61"/>
-    <w:lsdException w:name="Light Grid Accent 2" w:uiPriority="62"/>
-    <w:lsdException w:name="Medium Shading 1 Accent 2" w:uiPriority="63"/>
-    <w:lsdException w:name="Medium Shading 2 Accent 2" w:uiPriority="64"/>
-    <w:lsdException w:name="Medium List 1 Accent 2" w:uiPriority="65"/>
-    <w:lsdException w:name="Medium List 2 Accent 2" w:uiPriority="66"/>
-    <w:lsdException w:name="Medium Grid 1 Accent 2" w:uiPriority="67"/>
-    <w:lsdException w:name="Medium Grid 2 Accent 2" w:uiPriority="68"/>
-    <w:lsdException w:name="Medium Grid 3 Accent 2" w:uiPriority="69"/>
-    <w:lsdException w:name="Dark List Accent 2" w:uiPriority="70"/>
-    <w:lsdException w:name="Colorful Shading Accent 2" w:uiPriority="71"/>
-    <w:lsdException w:name="Colorful List Accent 2" w:uiPriority="72"/>
-    <w:lsdException w:name="Colorful Grid Accent 2" w:uiPriority="73"/>
-    <w:lsdException w:name="Light Shading Accent 3" w:uiPriority="60"/>
-    <w:lsdException w:name="Light List Accent 3" w:uiPriority="61"/>
-    <w:lsdException w:name="Light Grid Accent 3" w:uiPriority="62"/>
-    <w:lsdException w:name="Medium Shading 1 Accent 3" w:uiPriority="63"/>
-    <w:lsdException w:name="Medium Shading 2 Accent 3" w:uiPriority="64"/>
-    <w:lsdException w:name="Medium List 1 Accent 3" w:uiPriority="65"/>
-    <w:lsdException w:name="Medium List 2 Accent 3" w:uiPriority="66"/>
-    <w:lsdException w:name="Medium Grid 1 Accent 3" w:uiPriority="67"/>
-    <w:lsdException w:name="Medium Grid 2 Accent 3" w:uiPriority="68"/>
-    <w:lsdException w:name="Medium Grid 3 Accent 3" w:uiPriority="69"/>
-    <w:lsdException w:name="Dark List Accent 3" w:uiPriority="70"/>
-    <w:lsdException w:name="Colorful Shading Accent 3" w:uiPriority="71"/>
-    <w:lsdException w:name="Colorful List Accent 3" w:uiPriority="72"/>
-    <w:lsdException w:name="Colorful Grid Accent 3" w:uiPriority="73"/>
-    <w:lsdException w:name="Light Shading Accent 4" w:uiPriority="60"/>
-    <w:lsdException w:name="Light List Accent 4" w:uiPriority="61"/>
-    <w:lsdException w:name="Light Grid Accent 4" w:uiPriority="62"/>
-    <w:lsdException w:name="Medium Shading 1 Accent 4" w:uiPriority="63"/>
-    <w:lsdException w:name="Medium Shading 2 Accent 4" w:uiPriority="64"/>
-    <w:lsdException w:name="Medium List 1 Accent 4" w:uiPriority="65"/>
-    <w:lsdException w:name="Medium List 2 Accent 4" w:uiPriority="66"/>
-    <w:lsdException w:name="Medium Grid 1 Accent 4" w:uiPriority="67"/>
-    <w:lsdException w:name="Medium Grid 2 Accent 4" w:uiPriority="68"/>
-    <w:lsdException w:name="Medium Grid 3 Accent 4" w:uiPriority="69"/>
-    <w:lsdException w:name="Dark List Accent 4" w:uiPriority="70"/>
-    <w:lsdException w:name="Colorful Shading Accent 4" w:uiPriority="71"/>
-    <w:lsdException w:name="Colorful List Accent 4" w:uiPriority="72"/>
-    <w:lsdException w:name="Colorful Grid Accent 4" w:uiPriority="73"/>
-    <w:lsdException w:name="Light Shading Accent 5" w:uiPriority="60"/>
-    <w:lsdException w:name="Light List Accent 5" w:uiPriority="61"/>
-    <w:lsdException w:name="Light Grid Accent 5" w:uiPriority="62"/>
-    <w:lsdException w:name="Medium Shading 1 Accent 5" w:uiPriority="63"/>
-    <w:lsdException w:name="Medium Shading 2 Accent 5" w:uiPriority="64"/>
-    <w:lsdException w:name="Medium List 1 Accent 5" w:uiPriority="65"/>
-    <w:lsdException w:name="Medium List 2 Accent 5" w:uiPriority="66"/>
-    <w:lsdException w:name="Medium Grid 1 Accent 5" w:uiPriority="67"/>
-    <w:lsdException w:name="Medium Grid 2 Accent 5" w:uiPriority="68"/>
-    <w:lsdException w:name="Medium Grid 3 Accent 5" w:uiPriority="69"/>
-    <w:lsdException w:name="Dark List Accent 5" w:uiPriority="70"/>
-    <w:lsdException w:name="Colorful Shading Accent 5" w:uiPriority="71"/>
-    <w:lsdException w:name="Colorful List Accent 5" w:uiPriority="72"/>
-    <w:lsdException w:name="Colorful Grid Accent 5" w:uiPriority="73"/>
-    <w:lsdException w:name="Light Shading Accent 6" w:uiPriority="60"/>
-    <w:lsdException w:name="Light List Accent 6" w:uiPriority="61"/>
-    <w:lsdException w:name="Light Grid Accent 6" w:uiPriority="62"/>
-    <w:lsdException w:name="Medium Shading 1 Accent 6" w:uiPriority="63"/>
-    <w:lsdException w:name="Medium Shading 2 Accent 6" w:uiPriority="64"/>
-    <w:lsdException w:name="Medium List 1 Accent 6" w:uiPriority="65"/>
-    <w:lsdException w:name="Medium List 2 Accent 6" w:uiPriority="66"/>
-    <w:lsdException w:name="Medium Grid 1 Accent 6" w:uiPriority="67"/>
-    <w:lsdException w:name="Medium Grid 2 Accent 6" w:uiPriority="68"/>
-    <w:lsdException w:name="Medium Grid 3 Accent 6" w:uiPriority="69"/>
-    <w:lsdException w:name="Dark List Accent 6" w:uiPriority="70"/>
-    <w:lsdException w:name="Colorful Shading Accent 6" w:uiPriority="71"/>
-    <w:lsdException w:name="Colorful List Accent 6" w:uiPriority="72"/>
-    <w:lsdException w:name="Colorful Grid Accent 6" w:uiPriority="73"/>
-    <w:lsdException w:name="Subtle Emphasis" w:uiPriority="19" w:qFormat="1"/>
-    <w:lsdException w:name="Intense Emphasis" w:uiPriority="21" w:qFormat="1"/>
-    <w:lsdException w:name="Subtle Reference" w:uiPriority="31" w:qFormat="1"/>
-    <w:lsdException w:name="Intense Reference" w:uiPriority="32" w:qFormat="1"/>
-    <w:lsdException w:name="Book Title" w:uiPriority="33" w:qFormat="1"/>
-    <w:lsdException w:name="Bibliography" w:semiHidden="1" w:uiPriority="37" w:unhideWhenUsed="1"/>
-    <w:lsdException w:name="TOC Heading" w:semiHidden="1" w:uiPriority="39" w:unhideWhenUsed="1" w:qFormat="1"/>
-    <w:lsdException w:name="Plain Table 1" w:uiPriority="41"/>
-    <w:lsdException w:name="Plain Table 2" w:uiPriority="42"/>
-    <w:lsdException w:name="Plain Table 3" w:uiPriority="43"/>
-    <w:lsdException w:name="Plain Table 4" w:uiPriority="44"/>
-    <w:lsdException w:name="Plain Table 5" w:uiPriority="45"/>
-    <w:lsdException w:name="Grid Table Light" w:uiPriority="40"/>
-    <w:lsdException w:name="Grid Table 1 Light" w:uiPriority="46"/>
-    <w:lsdException w:name="Grid Table 2" w:uiPriority="47"/>
-    <w:lsdException w:name="Grid Table 3" w:uiPriority="48"/>
-    <w:lsdException w:name="Grid Table 4" w:uiPriority="49"/>
-    <w:lsdException w:name="Grid Table 5 Dark" w:uiPriority="50"/>
-    <w:lsdException w:name="Grid Table 6 Colorful" w:uiPriority="51"/>
-    <w:lsdException w:name="Grid Table 7 Colorful" w:uiPriority="52"/>
-    <w:lsdException w:name="Grid Table 1 Light Accent 1" w:uiPriority="46"/>
-    <w:lsdException w:name="Grid Table 2 Accent 1" w:uiPriority="47"/>
-    <w:lsdException w:name="Grid Table 3 Accent 1" w:uiPriority="48"/>
-    <w:lsdException w:name="Grid Table 4 Accent 1" w:uiPriority="49"/>
-    <w:lsdException w:name="Grid Table 5 Dark Accent 1" w:uiPriority="50"/>
-    <w:lsdException w:name="Grid Table 6 Colorful Accent 1" w:uiPriority="51"/>
-    <w:lsdException w:name="Grid Table 7 Colorful Accent 1" w:uiPriority="52"/>
-    <w:lsdException w:name="Grid Table 1 Light Accent 2" w:uiPriority="46"/>
-    <w:lsdException w:name="Grid Table 2 Accent 2" w:uiPriority="47"/>
-    <w:lsdException w:name="Grid Table 3 Accent 2" w:uiPriority="48"/>
-    <w:lsdException w:name="Grid Table 4 Accent 2" w:uiPriority="49"/>
-    <w:lsdException w:name="Grid Table 5 Dark Accent 2" w:uiPriority="50"/>
-    <w:lsdException w:name="Grid Table 6 Colorful Accent 2" w:uiPriority="51"/>
-    <w:lsdException w:name="Grid Table 7 Colorful Accent 2" w:uiPriority="52"/>
-    <w:lsdException w:name="Grid Table 1 Light Accent 3" w:uiPriority="46"/>
-    <w:lsdException w:name="Grid Table 2 Accent 3" w:uiPriority="47"/>
-    <w:lsdException w:name="Grid Table 3 Accent 3" w:uiPriority="48"/>
-    <w:lsdException w:name="Grid Table 4 Accent 3" w:uiPriority="49"/>
-    <w:lsdException w:name="Grid Table 5 Dark Accent 3" w:uiPriority="50"/>
-    <w:lsdException w:name="Grid Table 6 Colorful Accent 3" w:uiPriority="51"/>
-    <w:lsdException w:name="Grid Table 7 Colorful Accent 3" w:uiPriority="52"/>
-    <w:lsdException w:name="Grid Table 1 Light Accent 4" w:uiPriority="46"/>
-    <w:lsdException w:name="Grid Table 2 Accent 4" w:uiPriority="47"/>
-    <w:lsdException w:name="Grid Table 3 Accent 4" w:uiPriority="48"/>
-    <w:lsdException w:name="Grid Table 4 Accent 4" w:uiPriority="49"/>
-    <w:lsdException w:name="Grid Table 5 Dark Accent 4" w:uiPriority="50"/>
-    <w:lsdException w:name="Grid Table 6 Colorful Accent 4" w:uiPriority="51"/>
-    <w:lsdException w:name="Grid Table 7 Colorful Accent 4" w:uiPriority="52"/>
-    <w:lsdException w:name="Grid Table 1 Light Accent 5" w:uiPriority="46"/>
-    <w:lsdException w:name="Grid Table 2 Accent 5" w:uiPriority="47"/>
-    <w:lsdException w:name="Grid Table 3 Accent 5" w:uiPriority="48"/>
-    <w:lsdException w:name="Grid Table 4 Accent 5" w:uiPriority="49"/>
-    <w:lsdException w:name="Grid Table 5 Dark Accent 5" w:uiPriority="50"/>
-    <w:lsdException w:name="Grid Table 6 Colorful Accent 5" w:uiPriority="51"/>
-    <w:lsdException w:name="Grid Table 7 Colorful Accent 5" w:uiPriority="52"/>
-    <w:lsdException w:name="Grid Table 1 Light Accent 6" w:uiPriority="46"/>
-    <w:lsdException w:name="Grid Table 2 Accent 6" w:uiPriority="47"/>
-    <w:lsdException w:name="Grid Table 3 Accent 6" w:uiPriority="48"/>
-    <w:lsdException w:name="Grid Table 4 Accent 6" w:uiPriority="49"/>
-    <w:lsdException w:name="Grid Table 5 Dark Accent 6" w:uiPriority="50"/>
-    <w:lsdException w:name="Grid Table 6 Colorful Accent 6" w:uiPriority="51"/>
-    <w:lsdException w:name="Grid Table 7 Colorful Accent 6" w:uiPriority="52"/>
-    <w:lsdException w:name="List Table 1 Light" w:uiPriority="46"/>
-    <w:lsdException w:name="List Table 2" w:uiPriority="47"/>
-    <w:lsdException w:name="List Table 3" w:uiPriority="48"/>
-    <w:lsdException w:name="List Table 4" w:uiPriority="49"/>
-    <w:lsdException w:name="List Table 5 Dark" w:uiPriority="50"/>
-    <w:lsdException w:name="List Table 6 Colorful" w:uiPriority="51"/>
-    <w:lsdException w:name="List Table 7 Colorful" w:uiPriority="52"/>
-    <w:lsdException w:name="List Table 1 Light Accent 1" w:uiPriority="46"/>
-    <w:lsdException w:name="List Table 2 Accent 1" w:uiPriority="47"/>
-    <w:lsdException w:name="List Table 3 Accent 1" w:uiPriority="48"/>
-    <w:lsdException w:name="List Table 4 Accent 1" w:uiPriority="49"/>
-    <w:lsdException w:name="List Table 5 Dark Accent 1" w:uiPriority="50"/>
-    <w:lsdException w:name="List Table 6 Colorful Accent 1" w:uiPriority="51"/>
-    <w:lsdException w:name="List Table 7 Colorful Accent 1" w:uiPriority="52"/>
-    <w:lsdException w:name="List Table 1 Light Accent 2" w:uiPriority="46"/>
-    <w:lsdException w:name="List Table 2 Accent 2" w:uiPriority="47"/>
-    <w:lsdException w:name="List Table 3 Accent 2" w:uiPriority="48"/>
-    <w:lsdException w:name="List Table 4 Accent 2" w:uiPriority="49"/>
-    <w:lsdException w:name="List Table 5 Dark Accent 2" w:uiPriority="50"/>
-    <w:lsdException w:name="List Table 6 Colorful Accent 2" w:uiPriority="51"/>
-    <w:lsdException w:name="List Table 7 Colorful Accent 2" w:uiPriority="52"/>
-    <w:lsdException w:name="List Table 1 Light Accent 3" w:uiPriority="46"/>
-    <w:lsdException w:name="List Table 2 Accent 3" w:uiPriority="47"/>
-    <w:lsdException w:name="List Table 3 Accent 3" w:uiPriority="48"/>
-    <w:lsdException w:name="List Table 4 Accent 3" w:uiPriority="49"/>
-    <w:lsdException w:name="List Table 5 Dark Accent 3" w:uiPriority="50"/>
-    <w:lsdException w:name="List Table 6 Colorful Accent 3" w:uiPriority="51"/>
-    <w:lsdException w:name="List Table 7 Colorful Accent 3" w:uiPriority="52"/>
-    <w:lsdException w:name="List Table 1 Light Accent 4" w:uiPriority="46"/>
-    <w:lsdException w:name="List Table 2 Accent 4" w:uiPriority="47"/>
-    <w:lsdException w:name="List Table 3 Accent 4" w:uiPriority="48"/>
-    <w:lsdException w:name="List Table 4 Accent 4" w:uiPriority="49"/>
-    <w:lsdException w:name="List Table 5 Dark Accent 4" w:uiPriority="50"/>
-    <w:lsdException w:name="List Table 6 Colorful Accent 4" w:uiPriority="51"/>
-    <w:lsdException w:name="List Table 7 Colorful Accent 4" w:uiPriority="52"/>
-    <w:lsdException w:name="List Table 1 Light Accent 5" w:uiPriority="46"/>
-    <w:lsdException w:name="List Table 2 Accent 5" w:uiPriority="47"/>
-    <w:lsdException w:name="List Table 3 Accent 5" w:uiPriority="48"/>
-    <w:lsdException w:name="List Table 4 Accent 5" w:uiPriority="49"/>
-    <w:lsdException w:name="List Table 5 Dark Accent 5" w:uiPriority="50"/>
-    <w:lsdException w:name="List Table 6 Colorful Accent 5" w:uiPriority="51"/>
-    <w:lsdException w:name="List Table 7 Colorful Accent 5" w:uiPriority="52"/>
-    <w:lsdException w:name="List Table 1 Light Accent 6" w:uiPriority="46"/>
-    <w:lsdException w:name="List Table 2 Accent 6" w:uiPriority="47"/>
-    <w:lsdException w:name="List Table 3 Accent 6" w:uiPriority="48"/>
-    <w:lsdException w:name="List Table 4 Accent 6" w:uiPriority="49"/>
-    <w:lsdException w:name="List Table 5 Dark Accent 6" w:uiPriority="50"/>
-    <w:lsdException w:name="List Table 6 Colorful Accent 6" w:uiPriority="51"/>
-    <w:lsdException w:name="List Table 7 Colorful Accent 6" w:uiPriority="52"/>
-    <w:lsdException w:name="Mention" w:semiHidden="1" w:unhideWhenUsed="1"/>
-    <w:lsdException w:name="Smart Hyperlink" w:semiHidden="1" w:unhideWhenUsed="1"/>
-    <w:lsdException w:name="Hashtag" w:semiHidden="1" w:unhideWhenUsed="1"/>
-    <w:lsdException w:name="Unresolved Mention" w:semiHidden="1" w:unhideWhenUsed="1"/>
-    <w:lsdException w:name="Smart Link" w:semiHidden="1" w:unhideWhenUsed="1"/>
+  <w:latentStyles w:defLockedState="0" w:defUIPriority="99" w:defSemiHidden="1" w:defUnhideWhenUsed="1" w:defQFormat="0" w:count="267">
+    <w:lsdException w:name="Normal" w:semiHidden="0" w:uiPriority="0" w:unhideWhenUsed="0" w:qFormat="1"/>
+    <w:lsdException w:name="heading 1" w:semiHidden="0" w:uiPriority="9" w:unhideWhenUsed="0" w:qFormat="1"/>
+    <w:lsdException w:name="heading 2" w:uiPriority="9" w:qFormat="1"/>
+    <w:lsdException w:name="heading 3" w:uiPriority="9" w:qFormat="1"/>
+    <w:lsdException w:name="heading 4" w:uiPriority="9" w:qFormat="1"/>
+    <w:lsdException w:name="heading 5" w:uiPriority="9" w:qFormat="1"/>
+    <w:lsdException w:name="heading 6" w:uiPriority="9" w:qFormat="1"/>
+    <w:lsdException w:name="heading 7" w:uiPriority="9" w:qFormat="1"/>
+    <w:lsdException w:name="heading 8" w:uiPriority="9" w:qFormat="1"/>
+    <w:lsdException w:name="heading 9" w:uiPriority="9" w:qFormat="1"/>
+    <w:lsdException w:name="toc 1" w:uiPriority="39"/>
+    <w:lsdException w:name="toc 2" w:uiPriority="39"/>
+    <w:lsdException w:name="toc 3" w:uiPriority="39"/>
+    <w:lsdException w:name="toc 4" w:uiPriority="39"/>
+    <w:lsdException w:name="toc 5" w:uiPriority="39"/>
+    <w:lsdException w:name="toc 6" w:uiPriority="39"/>
+    <w:lsdException w:name="toc 7" w:uiPriority="39"/>
+    <w:lsdException w:name="toc 8" w:uiPriority="39"/>
+    <w:lsdException w:name="toc 9" w:uiPriority="39"/>
+    <w:lsdException w:name="caption" w:uiPriority="35" w:qFormat="1"/>
+    <w:lsdException w:name="Title" w:semiHidden="0" w:uiPriority="10" w:unhideWhenUsed="0" w:qFormat="1"/>
+    <w:lsdException w:name="Default Paragraph Font" w:uiPriority="1"/>
+    <w:lsdException w:name="Subtitle" w:semiHidden="0" w:uiPriority="11" w:unhideWhenUsed="0" w:qFormat="1"/>
+    <w:lsdException w:name="Strong" w:semiHidden="0" w:uiPriority="22" w:unhideWhenUsed="0" w:qFormat="1"/>
+    <w:lsdException w:name="Emphasis" w:semiHidden="0" w:uiPriority="20" w:unhideWhenUsed="0" w:qFormat="1"/>
+    <w:lsdException w:name="Table Grid" w:semiHidden="0" w:uiPriority="59" w:unhideWhenUsed="0"/>
+    <w:lsdException w:name="Placeholder Text" w:unhideWhenUsed="0"/>
+    <w:lsdException w:name="No Spacing" w:semiHidden="0" w:uiPriority="1" w:unhideWhenUsed="0" w:qFormat="1"/>
+    <w:lsdException w:name="Light Shading" w:semiHidden="0" w:uiPriority="60" w:unhideWhenUsed="0"/>
+    <w:lsdException w:name="Light List" w:semiHidden="0" w:uiPriority="61" w:unhideWhenUsed="0"/>
+    <w:lsdException w:name="Light Grid" w:semiHidden="0" w:uiPriority="62" w:unhideWhenUsed="0"/>
+    <w:lsdException w:name="Medium Shading 1" w:semiHidden="0" w:uiPriority="63" w:unhideWhenUsed="0"/>
+    <w:lsdException w:name="Medium Shading 2" w:semiHidden="0" w:uiPriority="64" w:unhideWhenUsed="0"/>
+    <w:lsdException w:name="Medium List 1" w:semiHidden="0" w:uiPriority="65" w:unhideWhenUsed="0"/>
+    <w:lsdException w:name="Medium List 2" w:semiHidden="0" w:uiPriority="66" w:unhideWhenUsed="0"/>
+    <w:lsdException w:name="Medium Grid 1" w:semiHidden="0" w:uiPriority="67" w:unhideWhenUsed="0"/>
+    <w:lsdException w:name="Medium Grid 2" w:semiHidden="0" w:uiPriority="68" w:unhideWhenUsed="0"/>
+    <w:lsdException w:name="Medium Grid 3" w:semiHidden="0" w:uiPriority="69" w:unhideWhenUsed="0"/>
+    <w:lsdException w:name="Dark List" w:semiHidden="0" w:uiPriority="70" w:unhideWhenUsed="0"/>
+    <w:lsdException w:name="Colorful Shading" w:semiHidden="0" w:uiPriority="71" w:unhideWhenUsed="0"/>
+    <w:lsdException w:name="Colorful List" w:semiHidden="0" w:uiPriority="72" w:unhideWhenUsed="0"/>
+    <w:lsdException w:name="Colorful Grid" w:semiHidden="0" w:uiPriority="73" w:unhideWhenUsed="0"/>
+    <w:lsdException w:name="Light Shading Accent 1" w:semiHidden="0" w:uiPriority="60" w:unhideWhenUsed="0"/>
+    <w:lsdException w:name="Light List Accent 1" w:semiHidden="0" w:uiPriority="61" w:unhideWhenUsed="0"/>
+    <w:lsdException w:name="Light Grid Accent 1" w:semiHidden="0" w:uiPriority="62" w:unhideWhenUsed="0"/>
+    <w:lsdException w:name="Medium Shading 1 Accent 1" w:semiHidden="0" w:uiPriority="63" w:unhideWhenUsed="0"/>
+    <w:lsdException w:name="Medium Shading 2 Accent 1" w:semiHidden="0" w:uiPriority="64" w:unhideWhenUsed="0"/>
+    <w:lsdException w:name="Medium List 1 Accent 1" w:semiHidden="0" w:uiPriority="65" w:unhideWhenUsed="0"/>
+    <w:lsdException w:name="Revision" w:unhideWhenUsed="0"/>
+    <w:lsdException w:name="List Paragraph" w:semiHidden="0" w:uiPriority="34" w:unhideWhenUsed="0" w:qFormat="1"/>
+    <w:lsdException w:name="Quote" w:semiHidden="0" w:uiPriority="29" w:unhideWhenUsed="0" w:qFormat="1"/>
+    <w:lsdException w:name="Intense Quote" w:semiHidden="0" w:uiPriority="30" w:unhideWhenUsed="0" w:qFormat="1"/>
+    <w:lsdException w:name="Medium List 2 Accent 1" w:semiHidden="0" w:uiPriority="66" w:unhideWhenUsed="0"/>
+    <w:lsdException w:name="Medium Grid 1 Accent 1" w:semiHidden="0" w:uiPriority="67" w:unhideWhenUsed="0"/>
+    <w:lsdException w:name="Medium Grid 2 Accent 1" w:semiHidden="0" w:uiPriority="68" w:unhideWhenUsed="0"/>
+    <w:lsdException w:name="Medium Grid 3 Accent 1" w:semiHidden="0" w:uiPriority="69" w:unhideWhenUsed="0"/>
+    <w:lsdException w:name="Dark List Accent 1" w:semiHidden="0" w:uiPriority="70" w:unhideWhenUsed="0"/>
+    <w:lsdException w:name="Colorful Shading Accent 1" w:semiHidden="0" w:uiPriority="71" w:unhideWhenUsed="0"/>
+    <w:lsdException w:name="Colorful List Accent 1" w:semiHidden="0" w:uiPriority="72" w:unhideWhenUsed="0"/>
+    <w:lsdException w:name="Colorful Grid Accent 1" w:semiHidden="0" w:uiPriority="73" w:unhideWhenUsed="0"/>
+    <w:lsdException w:name="Light Shading Accent 2" w:semiHidden="0" w:uiPriority="60" w:unhideWhenUsed="0"/>
+    <w:lsdException w:name="Light List Accent 2" w:semiHidden="0" w:uiPriority="61" w:unhideWhenUsed="0"/>
+    <w:lsdException w:name="Light Grid Accent 2" w:semiHidden="0" w:uiPriority="62" w:unhideWhenUsed="0"/>
+    <w:lsdException w:name="Medium Shading 1 Accent 2" w:semiHidden="0" w:uiPriority="63" w:unhideWhenUsed="0"/>
+    <w:lsdException w:name="Medium Shading 2 Accent 2" w:semiHidden="0" w:uiPriority="64" w:unhideWhenUsed="0"/>
+    <w:lsdException w:name="Medium List 1 Accent 2" w:semiHidden="0" w:uiPriority="65" w:unhideWhenUsed="0"/>
+    <w:lsdException w:name="Medium List 2 Accent 2" w:semiHidden="0" w:uiPriority="66" w:unhideWhenUsed="0"/>
+    <w:lsdException w:name="Medium Grid 1 Accent 2" w:semiHidden="0" w:uiPriority="67" w:unhideWhenUsed="0"/>
+    <w:lsdException w:name="Medium Grid 2 Accent 2" w:semiHidden="0" w:uiPriority="68" w:unhideWhenUsed="0"/>
+    <w:lsdException w:name="Medium Grid 3 Accent 2" w:semiHidden="0" w:uiPriority="69" w:unhideWhenUsed="0"/>
+    <w:lsdException w:name="Dark List Accent 2" w:semiHidden="0" w:uiPriority="70" w:unhideWhenUsed="0"/>
+    <w:lsdException w:name="Colorful Shading Accent 2" w:semiHidden="0" w:uiPriority="71" w:unhideWhenUsed="0"/>
+    <w:lsdException w:name="Colorful List Accent 2" w:semiHidden="0" w:uiPriority="72" w:unhideWhenUsed="0"/>
+    <w:lsdException w:name="Colorful Grid Accent 2" w:semiHidden="0" w:uiPriority="73" w:unhideWhenUsed="0"/>
+    <w:lsdException w:name="Light Shading Accent 3" w:semiHidden="0" w:uiPriority="60" w:unhideWhenUsed="0"/>
+    <w:lsdException w:name="Light List Accent 3" w:semiHidden="0" w:uiPriority="61" w:unhideWhenUsed="0"/>
+    <w:lsdException w:name="Light Grid Accent 3" w:semiHidden="0" w:uiPriority="62" w:unhideWhenUsed="0"/>
+    <w:lsdException w:name="Medium Shading 1 Accent 3" w:semiHidden="0" w:uiPriority="63" w:unhideWhenUsed="0"/>
+    <w:lsdException w:name="Medium Shading 2 Accent 3" w:semiHidden="0" w:uiPriority="64" w:unhideWhenUsed="0"/>
+    <w:lsdException w:name="Medium List 1 Accent 3" w:semiHidden="0" w:uiPriority="65" w:unhideWhenUsed="0"/>
+    <w:lsdException w:name="Medium List 2 Accent 3" w:semiHidden="0" w:uiPriority="66" w:unhideWhenUsed="0"/>
+    <w:lsdException w:name="Medium Grid 1 Accent 3" w:semiHidden="0" w:uiPriority="67" w:unhideWhenUsed="0"/>
+    <w:lsdException w:name="Medium Grid 2 Accent 3" w:semiHidden="0" w:uiPriority="68" w:unhideWhenUsed="0"/>
+    <w:lsdException w:name="Medium Grid 3 Accent 3" w:semiHidden="0" w:uiPriority="69" w:unhideWhenUsed="0"/>
+    <w:lsdException w:name="Dark List Accent 3" w:semiHidden="0" w:uiPriority="70" w:unhideWhenUsed="0"/>
+    <w:lsdException w:name="Colorful Shading Accent 3" w:semiHidden="0" w:uiPriority="71" w:unhideWhenUsed="0"/>
+    <w:lsdException w:name="Colorful List Accent 3" w:semiHidden="0" w:uiPriority="72" w:unhideWhenUsed="0"/>
+    <w:lsdException w:name="Colorful Grid Accent 3" w:semiHidden="0" w:uiPriority="73" w:unhideWhenUsed="0"/>
+    <w:lsdException w:name="Light Shading Accent 4" w:semiHidden="0" w:uiPriority="60" w:unhideWhenUsed="0"/>
+    <w:lsdException w:name="Light List Accent 4" w:semiHidden="0" w:uiPriority="61" w:unhideWhenUsed="0"/>
+    <w:lsdException w:name="Light Grid Accent 4" w:semiHidden="0" w:uiPriority="62" w:unhideWhenUsed="0"/>
+    <w:lsdException w:name="Medium Shading 1 Accent 4" w:semiHidden="0" w:uiPriority="63" w:unhideWhenUsed="0"/>
+    <w:lsdException w:name="Medium Shading 2 Accent 4" w:semiHidden="0" w:uiPriority="64" w:unhideWhenUsed="0"/>
+    <w:lsdException w:name="Medium List 1 Accent 4" w:semiHidden="0" w:uiPriority="65" w:unhideWhenUsed="0"/>
+    <w:lsdException w:name="Medium List 2 Accent 4" w:semiHidden="0" w:uiPriority="66" w:unhideWhenUsed="0"/>
+    <w:lsdException w:name="Medium Grid 1 Accent 4" w:semiHidden="0" w:uiPriority="67" w:unhideWhenUsed="0"/>
+    <w:lsdException w:name="Medium Grid 2 Accent 4" w:semiHidden="0" w:uiPriority="68" w:unhideWhenUsed="0"/>
+    <w:lsdException w:name="Medium Grid 3 Accent 4" w:semiHidden="0" w:uiPriority="69" w:unhideWhenUsed="0"/>
+    <w:lsdException w:name="Dark List Accent 4" w:semiHidden="0" w:uiPriority="70" w:unhideWhenUsed="0"/>
+    <w:lsdException w:name="Colorful Shading Accent 4" w:semiHidden="0" w:uiPriority="71" w:unhideWhenUsed="0"/>
+    <w:lsdException w:name="Colorful List Accent 4" w:semiHidden="0" w:uiPriority="72" w:unhideWhenUsed="0"/>
+    <w:lsdException w:name="Colorful Grid Accent 4" w:semiHidden="0" w:uiPriority="73" w:unhideWhenUsed="0"/>
+    <w:lsdException w:name="Light Shading Accent 5" w:semiHidden="0" w:uiPriority="60" w:unhideWhenUsed="0"/>
+    <w:lsdException w:name="Light List Accent 5" w:semiHidden="0" w:uiPriority="61" w:unhideWhenUsed="0"/>
+    <w:lsdException w:name="Light Grid Accent 5" w:semiHidden="0" w:uiPriority="62" w:unhideWhenUsed="0"/>
+    <w:lsdException w:name="Medium Shading 1 Accent 5" w:semiHidden="0" w:uiPriority="63" w:unhideWhenUsed="0"/>
+    <w:lsdException w:name="Medium Shading 2 Accent 5" w:semiHidden="0" w:uiPriority="64" w:unhideWhenUsed="0"/>
+    <w:lsdException w:name="Medium List 1 Accent 5" w:semiHidden="0" w:uiPriority="65" w:unhideWhenUsed="0"/>
+    <w:lsdException w:name="Medium List 2 Accent 5" w:semiHidden="0" w:uiPriority="66" w:unhideWhenUsed="0"/>
+    <w:lsdException w:name="Medium Grid 1 Accent 5" w:semiHidden="0" w:uiPriority="67" w:unhideWhenUsed="0"/>
+    <w:lsdException w:name="Medium Grid 2 Accent 5" w:semiHidden="0" w:uiPriority="68" w:unhideWhenUsed="0"/>
+    <w:lsdException w:name="Medium Grid 3 Accent 5" w:semiHidden="0" w:uiPriority="69" w:unhideWhenUsed="0"/>
+    <w:lsdException w:name="Dark List Accent 5" w:semiHidden="0" w:uiPriority="70" w:unhideWhenUsed="0"/>
+    <w:lsdException w:name="Colorful Shading Accent 5" w:semiHidden="0" w:uiPriority="71" w:unhideWhenUsed="0"/>
+    <w:lsdException w:name="Colorful List Accent 5" w:semiHidden="0" w:uiPriority="72" w:unhideWhenUsed="0"/>
+    <w:lsdException w:name="Colorful Grid Accent 5" w:semiHidden="0" w:uiPriority="73" w:unhideWhenUsed="0"/>
+    <w:lsdException w:name="Light Shading Accent 6" w:semiHidden="0" w:uiPriority="60" w:unhideWhenUsed="0"/>
+    <w:lsdException w:name="Light List Accent 6" w:semiHidden="0" w:uiPriority="61" w:unhideWhenUsed="0"/>
+    <w:lsdException w:name="Light Grid Accent 6" w:semiHidden="0" w:uiPriority="62" w:unhideWhenUsed="0"/>
+    <w:lsdException w:name="Medium Shading 1 Accent 6" w:semiHidden="0" w:uiPriority="63" w:unhideWhenUsed="0"/>
+    <w:lsdException w:name="Medium Shading 2 Accent 6" w:semiHidden="0" w:uiPriority="64" w:unhideWhenUsed="0"/>
+    <w:lsdException w:name="Medium List 1 Accent 6" w:semiHidden="0" w:uiPriority="65" w:unhideWhenUsed="0"/>
+    <w:lsdException w:name="Medium List 2 Accent 6" w:semiHidden="0" w:uiPriority="66" w:unhideWhenUsed="0"/>
+    <w:lsdException w:name="Medium Grid 1 Accent 6" w:semiHidden="0" w:uiPriority="67" w:unhideWhenUsed="0"/>
+    <w:lsdException w:name="Medium Grid 2 Accent 6" w:semiHidden="0" w:uiPriority="68" w:unhideWhenUsed="0"/>
+    <w:lsdException w:name="Medium Grid 3 Accent 6" w:semiHidden="0" w:uiPriority="69" w:unhideWhenUsed="0"/>
+    <w:lsdException w:name="Dark List Accent 6" w:semiHidden="0" w:uiPriority="70" w:unhideWhenUsed="0"/>
+    <w:lsdException w:name="Colorful Shading Accent 6" w:semiHidden="0" w:uiPriority="71" w:unhideWhenUsed="0"/>
+    <w:lsdException w:name="Colorful List Accent 6" w:semiHidden="0" w:uiPriority="72" w:unhideWhenUsed="0"/>
+    <w:lsdException w:name="Colorful Grid Accent 6" w:semiHidden="0" w:uiPriority="73" w:unhideWhenUsed="0"/>
+    <w:lsdException w:name="Subtle Emphasis" w:semiHidden="0" w:uiPriority="19" w:unhideWhenUsed="0" w:qFormat="1"/>
+    <w:lsdException w:name="Intense Emphasis" w:semiHidden="0" w:uiPriority="21" w:unhideWhenUsed="0" w:qFormat="1"/>
+    <w:lsdException w:name="Subtle Reference" w:semiHidden="0" w:uiPriority="31" w:unhideWhenUsed="0" w:qFormat="1"/>
+    <w:lsdException w:name="Intense Reference" w:semiHidden="0" w:uiPriority="32" w:unhideWhenUsed="0" w:qFormat="1"/>
+    <w:lsdException w:name="Book Title" w:semiHidden="0" w:uiPriority="33" w:unhideWhenUsed="0" w:qFormat="1"/>
+    <w:lsdException w:name="Bibliography" w:uiPriority="37"/>
+    <w:lsdException w:name="TOC Heading" w:uiPriority="39" w:qFormat="1"/>
   </w:latentStyles>
-  <w:style w:type="paragraph" w:default="1" w:styleId="Normal">
+  <w:style w:type="paragraph" w:default="1" w:styleId="a">
     <w:name w:val="Normal"/>
     <w:qFormat/>
     <w:pPr>
       <w:bidi/>
     </w:pPr>
   </w:style>
-  <w:style w:type="paragraph" w:styleId="Heading1">
+  <w:style w:type="paragraph" w:styleId="1">
     <w:name w:val="heading 1"/>
-    <w:basedOn w:val="Normal"/>
-    <w:next w:val="Normal"/>
-    <w:link w:val="Heading1Char"/>
+    <w:basedOn w:val="a"/>
+    <w:next w:val="a"/>
+    <w:link w:val="10"/>
     <w:uiPriority w:val="9"/>
     <w:qFormat/>
     <w:rsid w:val="006A025F"/>
@@ -4252,11 +4366,11 @@
       <w:szCs w:val="40"/>
     </w:rPr>
   </w:style>
-  <w:style w:type="paragraph" w:styleId="Heading2">
+  <w:style w:type="paragraph" w:styleId="2">
     <w:name w:val="heading 2"/>
-    <w:basedOn w:val="Normal"/>
-    <w:next w:val="Normal"/>
-    <w:link w:val="Heading2Char"/>
+    <w:basedOn w:val="a"/>
+    <w:next w:val="a"/>
+    <w:link w:val="20"/>
     <w:uiPriority w:val="9"/>
     <w:unhideWhenUsed/>
     <w:qFormat/>
@@ -4276,11 +4390,11 @@
       <w:szCs w:val="32"/>
     </w:rPr>
   </w:style>
-  <w:style w:type="paragraph" w:styleId="Heading3">
+  <w:style w:type="paragraph" w:styleId="3">
     <w:name w:val="heading 3"/>
-    <w:basedOn w:val="Normal"/>
-    <w:next w:val="Normal"/>
-    <w:link w:val="Heading3Char"/>
+    <w:basedOn w:val="a"/>
+    <w:next w:val="a"/>
+    <w:link w:val="30"/>
     <w:uiPriority w:val="9"/>
     <w:unhideWhenUsed/>
     <w:qFormat/>
@@ -4300,13 +4414,13 @@
       <w:szCs w:val="28"/>
     </w:rPr>
   </w:style>
-  <w:style w:type="character" w:default="1" w:styleId="DefaultParagraphFont">
+  <w:style w:type="character" w:default="1" w:styleId="a0">
     <w:name w:val="Default Paragraph Font"/>
     <w:uiPriority w:val="1"/>
     <w:semiHidden/>
     <w:unhideWhenUsed/>
   </w:style>
-  <w:style w:type="table" w:default="1" w:styleId="TableNormal">
+  <w:style w:type="table" w:default="1" w:styleId="a1">
     <w:name w:val="Normal Table"/>
     <w:uiPriority w:val="99"/>
     <w:semiHidden/>
@@ -4321,17 +4435,17 @@
       </w:tblCellMar>
     </w:tblPr>
   </w:style>
-  <w:style w:type="numbering" w:default="1" w:styleId="NoList">
+  <w:style w:type="numbering" w:default="1" w:styleId="a2">
     <w:name w:val="No List"/>
     <w:uiPriority w:val="99"/>
     <w:semiHidden/>
     <w:unhideWhenUsed/>
   </w:style>
-  <w:style w:type="paragraph" w:styleId="Title">
+  <w:style w:type="paragraph" w:styleId="a3">
     <w:name w:val="Title"/>
-    <w:basedOn w:val="Normal"/>
-    <w:next w:val="Normal"/>
-    <w:link w:val="TitleChar"/>
+    <w:basedOn w:val="a"/>
+    <w:next w:val="a"/>
+    <w:link w:val="a4"/>
     <w:uiPriority w:val="10"/>
     <w:qFormat/>
     <w:rsid w:val="00F81A64"/>
@@ -4351,10 +4465,10 @@
       <w:szCs w:val="52"/>
     </w:rPr>
   </w:style>
-  <w:style w:type="character" w:customStyle="1" w:styleId="TitleChar">
-    <w:name w:val="Title Char"/>
-    <w:basedOn w:val="DefaultParagraphFont"/>
-    <w:link w:val="Title"/>
+  <w:style w:type="character" w:customStyle="1" w:styleId="a4">
+    <w:name w:val="כותרת טקסט תו"/>
+    <w:basedOn w:val="a0"/>
+    <w:link w:val="a3"/>
     <w:uiPriority w:val="10"/>
     <w:rsid w:val="00F81A64"/>
     <w:rPr>
@@ -4366,11 +4480,11 @@
       <w:szCs w:val="52"/>
     </w:rPr>
   </w:style>
-  <w:style w:type="paragraph" w:styleId="Quote">
+  <w:style w:type="paragraph" w:styleId="a5">
     <w:name w:val="Quote"/>
-    <w:basedOn w:val="Normal"/>
-    <w:next w:val="Normal"/>
-    <w:link w:val="QuoteChar"/>
+    <w:basedOn w:val="a"/>
+    <w:next w:val="a"/>
+    <w:link w:val="a6"/>
     <w:uiPriority w:val="29"/>
     <w:qFormat/>
     <w:rsid w:val="00F81A64"/>
@@ -4380,10 +4494,10 @@
       <w:color w:val="000000" w:themeColor="text1"/>
     </w:rPr>
   </w:style>
-  <w:style w:type="character" w:customStyle="1" w:styleId="QuoteChar">
-    <w:name w:val="Quote Char"/>
-    <w:basedOn w:val="DefaultParagraphFont"/>
-    <w:link w:val="Quote"/>
+  <w:style w:type="character" w:customStyle="1" w:styleId="a6">
+    <w:name w:val="ציטוט תו"/>
+    <w:basedOn w:val="a0"/>
+    <w:link w:val="a5"/>
     <w:uiPriority w:val="29"/>
     <w:rsid w:val="00F81A64"/>
     <w:rPr>
@@ -4392,10 +4506,10 @@
       <w:color w:val="000000" w:themeColor="text1"/>
     </w:rPr>
   </w:style>
-  <w:style w:type="paragraph" w:styleId="Header">
+  <w:style w:type="paragraph" w:styleId="a7">
     <w:name w:val="header"/>
-    <w:basedOn w:val="Normal"/>
-    <w:link w:val="HeaderChar"/>
+    <w:basedOn w:val="a"/>
+    <w:link w:val="a8"/>
     <w:uiPriority w:val="99"/>
     <w:unhideWhenUsed/>
     <w:rsid w:val="00F81A64"/>
@@ -4407,17 +4521,17 @@
       <w:spacing w:after="0" w:line="240" w:lineRule="auto"/>
     </w:pPr>
   </w:style>
-  <w:style w:type="character" w:customStyle="1" w:styleId="HeaderChar">
-    <w:name w:val="Header Char"/>
-    <w:basedOn w:val="DefaultParagraphFont"/>
-    <w:link w:val="Header"/>
+  <w:style w:type="character" w:customStyle="1" w:styleId="a8">
+    <w:name w:val="כותרת עליונה תו"/>
+    <w:basedOn w:val="a0"/>
+    <w:link w:val="a7"/>
     <w:uiPriority w:val="99"/>
     <w:rsid w:val="00F81A64"/>
   </w:style>
-  <w:style w:type="paragraph" w:styleId="Footer">
+  <w:style w:type="paragraph" w:styleId="a9">
     <w:name w:val="footer"/>
-    <w:basedOn w:val="Normal"/>
-    <w:link w:val="FooterChar"/>
+    <w:basedOn w:val="a"/>
+    <w:link w:val="aa"/>
     <w:uiPriority w:val="99"/>
     <w:unhideWhenUsed/>
     <w:rsid w:val="00F81A64"/>
@@ -4429,17 +4543,17 @@
       <w:spacing w:after="0" w:line="240" w:lineRule="auto"/>
     </w:pPr>
   </w:style>
-  <w:style w:type="character" w:customStyle="1" w:styleId="FooterChar">
-    <w:name w:val="Footer Char"/>
-    <w:basedOn w:val="DefaultParagraphFont"/>
-    <w:link w:val="Footer"/>
+  <w:style w:type="character" w:customStyle="1" w:styleId="aa">
+    <w:name w:val="כותרת תחתונה תו"/>
+    <w:basedOn w:val="a0"/>
+    <w:link w:val="a9"/>
     <w:uiPriority w:val="99"/>
     <w:rsid w:val="00F81A64"/>
   </w:style>
-  <w:style w:type="paragraph" w:styleId="BalloonText">
+  <w:style w:type="paragraph" w:styleId="ab">
     <w:name w:val="Balloon Text"/>
-    <w:basedOn w:val="Normal"/>
-    <w:link w:val="BalloonTextChar"/>
+    <w:basedOn w:val="a"/>
+    <w:link w:val="ac"/>
     <w:uiPriority w:val="99"/>
     <w:semiHidden/>
     <w:unhideWhenUsed/>
@@ -4453,10 +4567,10 @@
       <w:szCs w:val="16"/>
     </w:rPr>
   </w:style>
-  <w:style w:type="character" w:customStyle="1" w:styleId="BalloonTextChar">
-    <w:name w:val="Balloon Text Char"/>
-    <w:basedOn w:val="DefaultParagraphFont"/>
-    <w:link w:val="BalloonText"/>
+  <w:style w:type="character" w:customStyle="1" w:styleId="ac">
+    <w:name w:val="טקסט בלונים תו"/>
+    <w:basedOn w:val="a0"/>
+    <w:link w:val="ab"/>
     <w:uiPriority w:val="99"/>
     <w:semiHidden/>
     <w:rsid w:val="007D29F1"/>
@@ -4466,10 +4580,10 @@
       <w:szCs w:val="16"/>
     </w:rPr>
   </w:style>
-  <w:style w:type="character" w:customStyle="1" w:styleId="Heading1Char">
-    <w:name w:val="Heading 1 Char"/>
-    <w:basedOn w:val="DefaultParagraphFont"/>
-    <w:link w:val="Heading1"/>
+  <w:style w:type="character" w:customStyle="1" w:styleId="10">
+    <w:name w:val="כותרת 1 תו"/>
+    <w:basedOn w:val="a0"/>
+    <w:link w:val="1"/>
     <w:uiPriority w:val="9"/>
     <w:rsid w:val="006A025F"/>
     <w:rPr>
@@ -4481,9 +4595,9 @@
       <w:szCs w:val="40"/>
     </w:rPr>
   </w:style>
-  <w:style w:type="character" w:styleId="Strong">
+  <w:style w:type="character" w:styleId="ad">
     <w:name w:val="Strong"/>
-    <w:basedOn w:val="DefaultParagraphFont"/>
+    <w:basedOn w:val="a0"/>
     <w:uiPriority w:val="22"/>
     <w:qFormat/>
     <w:rsid w:val="006022AD"/>
@@ -4492,10 +4606,10 @@
       <w:bCs/>
     </w:rPr>
   </w:style>
-  <w:style w:type="character" w:customStyle="1" w:styleId="Heading2Char">
-    <w:name w:val="Heading 2 Char"/>
-    <w:basedOn w:val="DefaultParagraphFont"/>
-    <w:link w:val="Heading2"/>
+  <w:style w:type="character" w:customStyle="1" w:styleId="20">
+    <w:name w:val="כותרת 2 תו"/>
+    <w:basedOn w:val="a0"/>
+    <w:link w:val="2"/>
     <w:uiPriority w:val="9"/>
     <w:rsid w:val="006A025F"/>
     <w:rPr>
@@ -4507,10 +4621,10 @@
       <w:szCs w:val="32"/>
     </w:rPr>
   </w:style>
-  <w:style w:type="paragraph" w:styleId="HTMLPreformatted">
+  <w:style w:type="paragraph" w:styleId="HTML">
     <w:name w:val="HTML Preformatted"/>
-    <w:basedOn w:val="Normal"/>
-    <w:link w:val="HTMLPreformattedChar"/>
+    <w:basedOn w:val="a"/>
+    <w:link w:val="HTML0"/>
     <w:uiPriority w:val="99"/>
     <w:unhideWhenUsed/>
     <w:rsid w:val="009829F0"/>
@@ -4542,10 +4656,10 @@
       <w:szCs w:val="20"/>
     </w:rPr>
   </w:style>
-  <w:style w:type="character" w:customStyle="1" w:styleId="HTMLPreformattedChar">
-    <w:name w:val="HTML Preformatted Char"/>
-    <w:basedOn w:val="DefaultParagraphFont"/>
-    <w:link w:val="HTMLPreformatted"/>
+  <w:style w:type="character" w:customStyle="1" w:styleId="HTML0">
+    <w:name w:val="HTML מעוצב מראש תו"/>
+    <w:basedOn w:val="a0"/>
+    <w:link w:val="HTML"/>
     <w:uiPriority w:val="99"/>
     <w:rsid w:val="009829F0"/>
     <w:rPr>
@@ -4556,48 +4670,48 @@
   </w:style>
   <w:style w:type="character" w:customStyle="1" w:styleId="k">
     <w:name w:val="k"/>
-    <w:basedOn w:val="DefaultParagraphFont"/>
+    <w:basedOn w:val="a0"/>
     <w:rsid w:val="009829F0"/>
   </w:style>
   <w:style w:type="character" w:customStyle="1" w:styleId="n">
     <w:name w:val="n"/>
-    <w:basedOn w:val="DefaultParagraphFont"/>
+    <w:basedOn w:val="a0"/>
     <w:rsid w:val="009829F0"/>
   </w:style>
   <w:style w:type="character" w:customStyle="1" w:styleId="o">
     <w:name w:val="o"/>
-    <w:basedOn w:val="DefaultParagraphFont"/>
+    <w:basedOn w:val="a0"/>
     <w:rsid w:val="009829F0"/>
   </w:style>
   <w:style w:type="character" w:customStyle="1" w:styleId="p">
     <w:name w:val="p"/>
-    <w:basedOn w:val="DefaultParagraphFont"/>
+    <w:basedOn w:val="a0"/>
     <w:rsid w:val="009829F0"/>
   </w:style>
   <w:style w:type="character" w:customStyle="1" w:styleId="kt">
     <w:name w:val="kt"/>
-    <w:basedOn w:val="DefaultParagraphFont"/>
+    <w:basedOn w:val="a0"/>
     <w:rsid w:val="009829F0"/>
   </w:style>
   <w:style w:type="character" w:customStyle="1" w:styleId="mi">
     <w:name w:val="mi"/>
-    <w:basedOn w:val="DefaultParagraphFont"/>
+    <w:basedOn w:val="a0"/>
     <w:rsid w:val="009829F0"/>
   </w:style>
   <w:style w:type="character" w:customStyle="1" w:styleId="s">
     <w:name w:val="s"/>
-    <w:basedOn w:val="DefaultParagraphFont"/>
+    <w:basedOn w:val="a0"/>
     <w:rsid w:val="009829F0"/>
   </w:style>
   <w:style w:type="character" w:customStyle="1" w:styleId="nn">
     <w:name w:val="nn"/>
-    <w:basedOn w:val="DefaultParagraphFont"/>
+    <w:basedOn w:val="a0"/>
     <w:rsid w:val="00154BA9"/>
   </w:style>
-  <w:style w:type="character" w:customStyle="1" w:styleId="Heading3Char">
-    <w:name w:val="Heading 3 Char"/>
-    <w:basedOn w:val="DefaultParagraphFont"/>
-    <w:link w:val="Heading3"/>
+  <w:style w:type="character" w:customStyle="1" w:styleId="30">
+    <w:name w:val="כותרת 3 תו"/>
+    <w:basedOn w:val="a0"/>
+    <w:link w:val="3"/>
     <w:uiPriority w:val="9"/>
     <w:rsid w:val="0041002A"/>
     <w:rPr>
@@ -4611,25 +4725,25 @@
   </w:style>
   <w:style w:type="character" w:customStyle="1" w:styleId="hljs-keyword">
     <w:name w:val="hljs-keyword"/>
-    <w:basedOn w:val="DefaultParagraphFont"/>
+    <w:basedOn w:val="a0"/>
     <w:rsid w:val="00B17581"/>
   </w:style>
   <w:style w:type="character" w:customStyle="1" w:styleId="hljs-string">
     <w:name w:val="hljs-string"/>
-    <w:basedOn w:val="DefaultParagraphFont"/>
+    <w:basedOn w:val="a0"/>
     <w:rsid w:val="00B17581"/>
   </w:style>
   <w:style w:type="character" w:customStyle="1" w:styleId="hljs-subst">
     <w:name w:val="hljs-subst"/>
-    <w:basedOn w:val="DefaultParagraphFont"/>
+    <w:basedOn w:val="a0"/>
     <w:rsid w:val="00B17581"/>
   </w:style>
   <w:style w:type="character" w:customStyle="1" w:styleId="m">
     <w:name w:val="m"/>
-    <w:basedOn w:val="DefaultParagraphFont"/>
+    <w:basedOn w:val="a0"/>
     <w:rsid w:val="00356F08"/>
   </w:style>
-  <w:style w:type="paragraph" w:styleId="NoSpacing">
+  <w:style w:type="paragraph" w:styleId="ae">
     <w:name w:val="No Spacing"/>
     <w:uiPriority w:val="1"/>
     <w:qFormat/>
@@ -4639,9 +4753,9 @@
       <w:spacing w:after="0" w:line="240" w:lineRule="auto"/>
     </w:pPr>
   </w:style>
-  <w:style w:type="character" w:styleId="PlaceholderText">
+  <w:style w:type="character" w:styleId="af">
     <w:name w:val="Placeholder Text"/>
-    <w:basedOn w:val="DefaultParagraphFont"/>
+    <w:basedOn w:val="a0"/>
     <w:uiPriority w:val="99"/>
     <w:semiHidden/>
     <w:rsid w:val="008E7550"/>
@@ -4651,7 +4765,7 @@
   </w:style>
   <w:style w:type="character" w:styleId="Hyperlink">
     <w:name w:val="Hyperlink"/>
-    <w:basedOn w:val="DefaultParagraphFont"/>
+    <w:basedOn w:val="a0"/>
     <w:uiPriority w:val="99"/>
     <w:unhideWhenUsed/>
     <w:rsid w:val="00D90B54"/>
@@ -4660,9 +4774,9 @@
       <w:u w:val="single"/>
     </w:rPr>
   </w:style>
-  <w:style w:type="paragraph" w:styleId="ListParagraph">
+  <w:style w:type="paragraph" w:styleId="af0">
     <w:name w:val="List Paragraph"/>
-    <w:basedOn w:val="Normal"/>
+    <w:basedOn w:val="a"/>
     <w:uiPriority w:val="34"/>
     <w:qFormat/>
     <w:rsid w:val="00671FF9"/>
@@ -4673,7 +4787,627 @@
   </w:style>
   <w:style w:type="character" w:styleId="FollowedHyperlink">
     <w:name w:val="FollowedHyperlink"/>
-    <w:basedOn w:val="DefaultParagraphFont"/>
+    <w:basedOn w:val="a0"/>
+    <w:uiPriority w:val="99"/>
+    <w:semiHidden/>
+    <w:unhideWhenUsed/>
+    <w:rsid w:val="00F14D74"/>
+    <w:rPr>
+      <w:color w:val="800080" w:themeColor="followedHyperlink"/>
+      <w:u w:val="single"/>
+    </w:rPr>
+  </w:style>
+</w:styles>
+</file>
+
+<file path=word/stylesWithEffects.xml><?xml version="1.0" encoding="utf-8"?>
+<w:styles xmlns:wpc="http://schemas.microsoft.com/office/word/2010/wordprocessingCanvas" xmlns:mc="http://schemas.openxmlformats.org/markup-compatibility/2006" xmlns:o="urn:schemas-microsoft-com:office:office" xmlns:r="http://schemas.openxmlformats.org/officeDocument/2006/relationships" xmlns:m="http://schemas.openxmlformats.org/officeDocument/2006/math" xmlns:v="urn:schemas-microsoft-com:vml" xmlns:wp14="http://schemas.microsoft.com/office/word/2010/wordprocessingDrawing" xmlns:wp="http://schemas.openxmlformats.org/drawingml/2006/wordprocessingDrawing" xmlns:w10="urn:schemas-microsoft-com:office:word" xmlns:w="http://schemas.openxmlformats.org/wordprocessingml/2006/main" xmlns:w14="http://schemas.microsoft.com/office/word/2010/wordml" xmlns:wpg="http://schemas.microsoft.com/office/word/2010/wordprocessingGroup" xmlns:wpi="http://schemas.microsoft.com/office/word/2010/wordprocessingInk" xmlns:wne="http://schemas.microsoft.com/office/word/2006/wordml" xmlns:wps="http://schemas.microsoft.com/office/word/2010/wordprocessingShape" mc:Ignorable="w14 wp14">
+  <w:docDefaults>
+    <w:rPrDefault>
+      <w:rPr>
+        <w:rFonts w:asciiTheme="minorHAnsi" w:eastAsiaTheme="minorHAnsi" w:hAnsiTheme="minorHAnsi" w:cstheme="minorBidi"/>
+        <w:sz w:val="22"/>
+        <w:szCs w:val="22"/>
+        <w:lang w:val="en-US" w:eastAsia="en-US" w:bidi="he-IL"/>
+      </w:rPr>
+    </w:rPrDefault>
+    <w:pPrDefault>
+      <w:pPr>
+        <w:spacing w:after="200" w:line="276" w:lineRule="auto"/>
+      </w:pPr>
+    </w:pPrDefault>
+  </w:docDefaults>
+  <w:latentStyles w:defLockedState="0" w:defUIPriority="99" w:defSemiHidden="1" w:defUnhideWhenUsed="1" w:defQFormat="0" w:count="267">
+    <w:lsdException w:name="Normal" w:semiHidden="0" w:uiPriority="0" w:unhideWhenUsed="0" w:qFormat="1"/>
+    <w:lsdException w:name="heading 1" w:semiHidden="0" w:uiPriority="9" w:unhideWhenUsed="0" w:qFormat="1"/>
+    <w:lsdException w:name="heading 2" w:uiPriority="9" w:qFormat="1"/>
+    <w:lsdException w:name="heading 3" w:uiPriority="9" w:qFormat="1"/>
+    <w:lsdException w:name="heading 4" w:uiPriority="9" w:qFormat="1"/>
+    <w:lsdException w:name="heading 5" w:uiPriority="9" w:qFormat="1"/>
+    <w:lsdException w:name="heading 6" w:uiPriority="9" w:qFormat="1"/>
+    <w:lsdException w:name="heading 7" w:uiPriority="9" w:qFormat="1"/>
+    <w:lsdException w:name="heading 8" w:uiPriority="9" w:qFormat="1"/>
+    <w:lsdException w:name="heading 9" w:uiPriority="9" w:qFormat="1"/>
+    <w:lsdException w:name="toc 1" w:uiPriority="39"/>
+    <w:lsdException w:name="toc 2" w:uiPriority="39"/>
+    <w:lsdException w:name="toc 3" w:uiPriority="39"/>
+    <w:lsdException w:name="toc 4" w:uiPriority="39"/>
+    <w:lsdException w:name="toc 5" w:uiPriority="39"/>
+    <w:lsdException w:name="toc 6" w:uiPriority="39"/>
+    <w:lsdException w:name="toc 7" w:uiPriority="39"/>
+    <w:lsdException w:name="toc 8" w:uiPriority="39"/>
+    <w:lsdException w:name="toc 9" w:uiPriority="39"/>
+    <w:lsdException w:name="caption" w:uiPriority="35" w:qFormat="1"/>
+    <w:lsdException w:name="Title" w:semiHidden="0" w:uiPriority="10" w:unhideWhenUsed="0" w:qFormat="1"/>
+    <w:lsdException w:name="Default Paragraph Font" w:uiPriority="1"/>
+    <w:lsdException w:name="Subtitle" w:semiHidden="0" w:uiPriority="11" w:unhideWhenUsed="0" w:qFormat="1"/>
+    <w:lsdException w:name="Strong" w:semiHidden="0" w:uiPriority="22" w:unhideWhenUsed="0" w:qFormat="1"/>
+    <w:lsdException w:name="Emphasis" w:semiHidden="0" w:uiPriority="20" w:unhideWhenUsed="0" w:qFormat="1"/>
+    <w:lsdException w:name="Table Grid" w:semiHidden="0" w:uiPriority="59" w:unhideWhenUsed="0"/>
+    <w:lsdException w:name="Placeholder Text" w:unhideWhenUsed="0"/>
+    <w:lsdException w:name="No Spacing" w:semiHidden="0" w:uiPriority="1" w:unhideWhenUsed="0" w:qFormat="1"/>
+    <w:lsdException w:name="Light Shading" w:semiHidden="0" w:uiPriority="60" w:unhideWhenUsed="0"/>
+    <w:lsdException w:name="Light List" w:semiHidden="0" w:uiPriority="61" w:unhideWhenUsed="0"/>
+    <w:lsdException w:name="Light Grid" w:semiHidden="0" w:uiPriority="62" w:unhideWhenUsed="0"/>
+    <w:lsdException w:name="Medium Shading 1" w:semiHidden="0" w:uiPriority="63" w:unhideWhenUsed="0"/>
+    <w:lsdException w:name="Medium Shading 2" w:semiHidden="0" w:uiPriority="64" w:unhideWhenUsed="0"/>
+    <w:lsdException w:name="Medium List 1" w:semiHidden="0" w:uiPriority="65" w:unhideWhenUsed="0"/>
+    <w:lsdException w:name="Medium List 2" w:semiHidden="0" w:uiPriority="66" w:unhideWhenUsed="0"/>
+    <w:lsdException w:name="Medium Grid 1" w:semiHidden="0" w:uiPriority="67" w:unhideWhenUsed="0"/>
+    <w:lsdException w:name="Medium Grid 2" w:semiHidden="0" w:uiPriority="68" w:unhideWhenUsed="0"/>
+    <w:lsdException w:name="Medium Grid 3" w:semiHidden="0" w:uiPriority="69" w:unhideWhenUsed="0"/>
+    <w:lsdException w:name="Dark List" w:semiHidden="0" w:uiPriority="70" w:unhideWhenUsed="0"/>
+    <w:lsdException w:name="Colorful Shading" w:semiHidden="0" w:uiPriority="71" w:unhideWhenUsed="0"/>
+    <w:lsdException w:name="Colorful List" w:semiHidden="0" w:uiPriority="72" w:unhideWhenUsed="0"/>
+    <w:lsdException w:name="Colorful Grid" w:semiHidden="0" w:uiPriority="73" w:unhideWhenUsed="0"/>
+    <w:lsdException w:name="Light Shading Accent 1" w:semiHidden="0" w:uiPriority="60" w:unhideWhenUsed="0"/>
+    <w:lsdException w:name="Light List Accent 1" w:semiHidden="0" w:uiPriority="61" w:unhideWhenUsed="0"/>
+    <w:lsdException w:name="Light Grid Accent 1" w:semiHidden="0" w:uiPriority="62" w:unhideWhenUsed="0"/>
+    <w:lsdException w:name="Medium Shading 1 Accent 1" w:semiHidden="0" w:uiPriority="63" w:unhideWhenUsed="0"/>
+    <w:lsdException w:name="Medium Shading 2 Accent 1" w:semiHidden="0" w:uiPriority="64" w:unhideWhenUsed="0"/>
+    <w:lsdException w:name="Medium List 1 Accent 1" w:semiHidden="0" w:uiPriority="65" w:unhideWhenUsed="0"/>
+    <w:lsdException w:name="Revision" w:unhideWhenUsed="0"/>
+    <w:lsdException w:name="List Paragraph" w:semiHidden="0" w:uiPriority="34" w:unhideWhenUsed="0" w:qFormat="1"/>
+    <w:lsdException w:name="Quote" w:semiHidden="0" w:uiPriority="29" w:unhideWhenUsed="0" w:qFormat="1"/>
+    <w:lsdException w:name="Intense Quote" w:semiHidden="0" w:uiPriority="30" w:unhideWhenUsed="0" w:qFormat="1"/>
+    <w:lsdException w:name="Medium List 2 Accent 1" w:semiHidden="0" w:uiPriority="66" w:unhideWhenUsed="0"/>
+    <w:lsdException w:name="Medium Grid 1 Accent 1" w:semiHidden="0" w:uiPriority="67" w:unhideWhenUsed="0"/>
+    <w:lsdException w:name="Medium Grid 2 Accent 1" w:semiHidden="0" w:uiPriority="68" w:unhideWhenUsed="0"/>
+    <w:lsdException w:name="Medium Grid 3 Accent 1" w:semiHidden="0" w:uiPriority="69" w:unhideWhenUsed="0"/>
+    <w:lsdException w:name="Dark List Accent 1" w:semiHidden="0" w:uiPriority="70" w:unhideWhenUsed="0"/>
+    <w:lsdException w:name="Colorful Shading Accent 1" w:semiHidden="0" w:uiPriority="71" w:unhideWhenUsed="0"/>
+    <w:lsdException w:name="Colorful List Accent 1" w:semiHidden="0" w:uiPriority="72" w:unhideWhenUsed="0"/>
+    <w:lsdException w:name="Colorful Grid Accent 1" w:semiHidden="0" w:uiPriority="73" w:unhideWhenUsed="0"/>
+    <w:lsdException w:name="Light Shading Accent 2" w:semiHidden="0" w:uiPriority="60" w:unhideWhenUsed="0"/>
+    <w:lsdException w:name="Light List Accent 2" w:semiHidden="0" w:uiPriority="61" w:unhideWhenUsed="0"/>
+    <w:lsdException w:name="Light Grid Accent 2" w:semiHidden="0" w:uiPriority="62" w:unhideWhenUsed="0"/>
+    <w:lsdException w:name="Medium Shading 1 Accent 2" w:semiHidden="0" w:uiPriority="63" w:unhideWhenUsed="0"/>
+    <w:lsdException w:name="Medium Shading 2 Accent 2" w:semiHidden="0" w:uiPriority="64" w:unhideWhenUsed="0"/>
+    <w:lsdException w:name="Medium List 1 Accent 2" w:semiHidden="0" w:uiPriority="65" w:unhideWhenUsed="0"/>
+    <w:lsdException w:name="Medium List 2 Accent 2" w:semiHidden="0" w:uiPriority="66" w:unhideWhenUsed="0"/>
+    <w:lsdException w:name="Medium Grid 1 Accent 2" w:semiHidden="0" w:uiPriority="67" w:unhideWhenUsed="0"/>
+    <w:lsdException w:name="Medium Grid 2 Accent 2" w:semiHidden="0" w:uiPriority="68" w:unhideWhenUsed="0"/>
+    <w:lsdException w:name="Medium Grid 3 Accent 2" w:semiHidden="0" w:uiPriority="69" w:unhideWhenUsed="0"/>
+    <w:lsdException w:name="Dark List Accent 2" w:semiHidden="0" w:uiPriority="70" w:unhideWhenUsed="0"/>
+    <w:lsdException w:name="Colorful Shading Accent 2" w:semiHidden="0" w:uiPriority="71" w:unhideWhenUsed="0"/>
+    <w:lsdException w:name="Colorful List Accent 2" w:semiHidden="0" w:uiPriority="72" w:unhideWhenUsed="0"/>
+    <w:lsdException w:name="Colorful Grid Accent 2" w:semiHidden="0" w:uiPriority="73" w:unhideWhenUsed="0"/>
+    <w:lsdException w:name="Light Shading Accent 3" w:semiHidden="0" w:uiPriority="60" w:unhideWhenUsed="0"/>
+    <w:lsdException w:name="Light List Accent 3" w:semiHidden="0" w:uiPriority="61" w:unhideWhenUsed="0"/>
+    <w:lsdException w:name="Light Grid Accent 3" w:semiHidden="0" w:uiPriority="62" w:unhideWhenUsed="0"/>
+    <w:lsdException w:name="Medium Shading 1 Accent 3" w:semiHidden="0" w:uiPriority="63" w:unhideWhenUsed="0"/>
+    <w:lsdException w:name="Medium Shading 2 Accent 3" w:semiHidden="0" w:uiPriority="64" w:unhideWhenUsed="0"/>
+    <w:lsdException w:name="Medium List 1 Accent 3" w:semiHidden="0" w:uiPriority="65" w:unhideWhenUsed="0"/>
+    <w:lsdException w:name="Medium List 2 Accent 3" w:semiHidden="0" w:uiPriority="66" w:unhideWhenUsed="0"/>
+    <w:lsdException w:name="Medium Grid 1 Accent 3" w:semiHidden="0" w:uiPriority="67" w:unhideWhenUsed="0"/>
+    <w:lsdException w:name="Medium Grid 2 Accent 3" w:semiHidden="0" w:uiPriority="68" w:unhideWhenUsed="0"/>
+    <w:lsdException w:name="Medium Grid 3 Accent 3" w:semiHidden="0" w:uiPriority="69" w:unhideWhenUsed="0"/>
+    <w:lsdException w:name="Dark List Accent 3" w:semiHidden="0" w:uiPriority="70" w:unhideWhenUsed="0"/>
+    <w:lsdException w:name="Colorful Shading Accent 3" w:semiHidden="0" w:uiPriority="71" w:unhideWhenUsed="0"/>
+    <w:lsdException w:name="Colorful List Accent 3" w:semiHidden="0" w:uiPriority="72" w:unhideWhenUsed="0"/>
+    <w:lsdException w:name="Colorful Grid Accent 3" w:semiHidden="0" w:uiPriority="73" w:unhideWhenUsed="0"/>
+    <w:lsdException w:name="Light Shading Accent 4" w:semiHidden="0" w:uiPriority="60" w:unhideWhenUsed="0"/>
+    <w:lsdException w:name="Light List Accent 4" w:semiHidden="0" w:uiPriority="61" w:unhideWhenUsed="0"/>
+    <w:lsdException w:name="Light Grid Accent 4" w:semiHidden="0" w:uiPriority="62" w:unhideWhenUsed="0"/>
+    <w:lsdException w:name="Medium Shading 1 Accent 4" w:semiHidden="0" w:uiPriority="63" w:unhideWhenUsed="0"/>
+    <w:lsdException w:name="Medium Shading 2 Accent 4" w:semiHidden="0" w:uiPriority="64" w:unhideWhenUsed="0"/>
+    <w:lsdException w:name="Medium List 1 Accent 4" w:semiHidden="0" w:uiPriority="65" w:unhideWhenUsed="0"/>
+    <w:lsdException w:name="Medium List 2 Accent 4" w:semiHidden="0" w:uiPriority="66" w:unhideWhenUsed="0"/>
+    <w:lsdException w:name="Medium Grid 1 Accent 4" w:semiHidden="0" w:uiPriority="67" w:unhideWhenUsed="0"/>
+    <w:lsdException w:name="Medium Grid 2 Accent 4" w:semiHidden="0" w:uiPriority="68" w:unhideWhenUsed="0"/>
+    <w:lsdException w:name="Medium Grid 3 Accent 4" w:semiHidden="0" w:uiPriority="69" w:unhideWhenUsed="0"/>
+    <w:lsdException w:name="Dark List Accent 4" w:semiHidden="0" w:uiPriority="70" w:unhideWhenUsed="0"/>
+    <w:lsdException w:name="Colorful Shading Accent 4" w:semiHidden="0" w:uiPriority="71" w:unhideWhenUsed="0"/>
+    <w:lsdException w:name="Colorful List Accent 4" w:semiHidden="0" w:uiPriority="72" w:unhideWhenUsed="0"/>
+    <w:lsdException w:name="Colorful Grid Accent 4" w:semiHidden="0" w:uiPriority="73" w:unhideWhenUsed="0"/>
+    <w:lsdException w:name="Light Shading Accent 5" w:semiHidden="0" w:uiPriority="60" w:unhideWhenUsed="0"/>
+    <w:lsdException w:name="Light List Accent 5" w:semiHidden="0" w:uiPriority="61" w:unhideWhenUsed="0"/>
+    <w:lsdException w:name="Light Grid Accent 5" w:semiHidden="0" w:uiPriority="62" w:unhideWhenUsed="0"/>
+    <w:lsdException w:name="Medium Shading 1 Accent 5" w:semiHidden="0" w:uiPriority="63" w:unhideWhenUsed="0"/>
+    <w:lsdException w:name="Medium Shading 2 Accent 5" w:semiHidden="0" w:uiPriority="64" w:unhideWhenUsed="0"/>
+    <w:lsdException w:name="Medium List 1 Accent 5" w:semiHidden="0" w:uiPriority="65" w:unhideWhenUsed="0"/>
+    <w:lsdException w:name="Medium List 2 Accent 5" w:semiHidden="0" w:uiPriority="66" w:unhideWhenUsed="0"/>
+    <w:lsdException w:name="Medium Grid 1 Accent 5" w:semiHidden="0" w:uiPriority="67" w:unhideWhenUsed="0"/>
+    <w:lsdException w:name="Medium Grid 2 Accent 5" w:semiHidden="0" w:uiPriority="68" w:unhideWhenUsed="0"/>
+    <w:lsdException w:name="Medium Grid 3 Accent 5" w:semiHidden="0" w:uiPriority="69" w:unhideWhenUsed="0"/>
+    <w:lsdException w:name="Dark List Accent 5" w:semiHidden="0" w:uiPriority="70" w:unhideWhenUsed="0"/>
+    <w:lsdException w:name="Colorful Shading Accent 5" w:semiHidden="0" w:uiPriority="71" w:unhideWhenUsed="0"/>
+    <w:lsdException w:name="Colorful List Accent 5" w:semiHidden="0" w:uiPriority="72" w:unhideWhenUsed="0"/>
+    <w:lsdException w:name="Colorful Grid Accent 5" w:semiHidden="0" w:uiPriority="73" w:unhideWhenUsed="0"/>
+    <w:lsdException w:name="Light Shading Accent 6" w:semiHidden="0" w:uiPriority="60" w:unhideWhenUsed="0"/>
+    <w:lsdException w:name="Light List Accent 6" w:semiHidden="0" w:uiPriority="61" w:unhideWhenUsed="0"/>
+    <w:lsdException w:name="Light Grid Accent 6" w:semiHidden="0" w:uiPriority="62" w:unhideWhenUsed="0"/>
+    <w:lsdException w:name="Medium Shading 1 Accent 6" w:semiHidden="0" w:uiPriority="63" w:unhideWhenUsed="0"/>
+    <w:lsdException w:name="Medium Shading 2 Accent 6" w:semiHidden="0" w:uiPriority="64" w:unhideWhenUsed="0"/>
+    <w:lsdException w:name="Medium List 1 Accent 6" w:semiHidden="0" w:uiPriority="65" w:unhideWhenUsed="0"/>
+    <w:lsdException w:name="Medium List 2 Accent 6" w:semiHidden="0" w:uiPriority="66" w:unhideWhenUsed="0"/>
+    <w:lsdException w:name="Medium Grid 1 Accent 6" w:semiHidden="0" w:uiPriority="67" w:unhideWhenUsed="0"/>
+    <w:lsdException w:name="Medium Grid 2 Accent 6" w:semiHidden="0" w:uiPriority="68" w:unhideWhenUsed="0"/>
+    <w:lsdException w:name="Medium Grid 3 Accent 6" w:semiHidden="0" w:uiPriority="69" w:unhideWhenUsed="0"/>
+    <w:lsdException w:name="Dark List Accent 6" w:semiHidden="0" w:uiPriority="70" w:unhideWhenUsed="0"/>
+    <w:lsdException w:name="Colorful Shading Accent 6" w:semiHidden="0" w:uiPriority="71" w:unhideWhenUsed="0"/>
+    <w:lsdException w:name="Colorful List Accent 6" w:semiHidden="0" w:uiPriority="72" w:unhideWhenUsed="0"/>
+    <w:lsdException w:name="Colorful Grid Accent 6" w:semiHidden="0" w:uiPriority="73" w:unhideWhenUsed="0"/>
+    <w:lsdException w:name="Subtle Emphasis" w:semiHidden="0" w:uiPriority="19" w:unhideWhenUsed="0" w:qFormat="1"/>
+    <w:lsdException w:name="Intense Emphasis" w:semiHidden="0" w:uiPriority="21" w:unhideWhenUsed="0" w:qFormat="1"/>
+    <w:lsdException w:name="Subtle Reference" w:semiHidden="0" w:uiPriority="31" w:unhideWhenUsed="0" w:qFormat="1"/>
+    <w:lsdException w:name="Intense Reference" w:semiHidden="0" w:uiPriority="32" w:unhideWhenUsed="0" w:qFormat="1"/>
+    <w:lsdException w:name="Book Title" w:semiHidden="0" w:uiPriority="33" w:unhideWhenUsed="0" w:qFormat="1"/>
+    <w:lsdException w:name="Bibliography" w:uiPriority="37"/>
+    <w:lsdException w:name="TOC Heading" w:uiPriority="39" w:qFormat="1"/>
+  </w:latentStyles>
+  <w:style w:type="paragraph" w:default="1" w:styleId="a">
+    <w:name w:val="Normal"/>
+    <w:qFormat/>
+    <w:pPr>
+      <w:bidi/>
+    </w:pPr>
+  </w:style>
+  <w:style w:type="paragraph" w:styleId="1">
+    <w:name w:val="heading 1"/>
+    <w:basedOn w:val="a"/>
+    <w:next w:val="a"/>
+    <w:link w:val="10"/>
+    <w:uiPriority w:val="9"/>
+    <w:qFormat/>
+    <w:rsid w:val="006A025F"/>
+    <w:pPr>
+      <w:keepNext/>
+      <w:keepLines/>
+      <w:spacing w:before="480" w:after="0"/>
+      <w:outlineLvl w:val="0"/>
+    </w:pPr>
+    <w:rPr>
+      <w:rFonts w:ascii="Courier New" w:eastAsiaTheme="majorEastAsia" w:hAnsi="Courier New" w:cs="Courier New"/>
+      <w:b/>
+      <w:bCs/>
+      <w:color w:val="365F91" w:themeColor="accent1" w:themeShade="BF"/>
+      <w:sz w:val="40"/>
+      <w:szCs w:val="40"/>
+    </w:rPr>
+  </w:style>
+  <w:style w:type="paragraph" w:styleId="2">
+    <w:name w:val="heading 2"/>
+    <w:basedOn w:val="a"/>
+    <w:next w:val="a"/>
+    <w:link w:val="20"/>
+    <w:uiPriority w:val="9"/>
+    <w:unhideWhenUsed/>
+    <w:qFormat/>
+    <w:rsid w:val="006A025F"/>
+    <w:pPr>
+      <w:keepNext/>
+      <w:keepLines/>
+      <w:spacing w:before="200" w:after="0"/>
+      <w:outlineLvl w:val="1"/>
+    </w:pPr>
+    <w:rPr>
+      <w:rFonts w:asciiTheme="majorHAnsi" w:eastAsiaTheme="majorEastAsia" w:hAnsiTheme="majorHAnsi" w:cstheme="majorBidi"/>
+      <w:b/>
+      <w:bCs/>
+      <w:color w:val="4F81BD" w:themeColor="accent1"/>
+      <w:sz w:val="32"/>
+      <w:szCs w:val="32"/>
+    </w:rPr>
+  </w:style>
+  <w:style w:type="paragraph" w:styleId="3">
+    <w:name w:val="heading 3"/>
+    <w:basedOn w:val="a"/>
+    <w:next w:val="a"/>
+    <w:link w:val="30"/>
+    <w:uiPriority w:val="9"/>
+    <w:unhideWhenUsed/>
+    <w:qFormat/>
+    <w:rsid w:val="0041002A"/>
+    <w:pPr>
+      <w:keepNext/>
+      <w:keepLines/>
+      <w:spacing w:before="200" w:after="0"/>
+      <w:outlineLvl w:val="2"/>
+    </w:pPr>
+    <w:rPr>
+      <w:rFonts w:asciiTheme="majorHAnsi" w:eastAsiaTheme="majorEastAsia" w:hAnsiTheme="majorHAnsi"/>
+      <w:b/>
+      <w:bCs/>
+      <w:color w:val="000000" w:themeColor="text1"/>
+      <w:sz w:val="28"/>
+      <w:szCs w:val="28"/>
+    </w:rPr>
+  </w:style>
+  <w:style w:type="character" w:default="1" w:styleId="a0">
+    <w:name w:val="Default Paragraph Font"/>
+    <w:uiPriority w:val="1"/>
+    <w:semiHidden/>
+    <w:unhideWhenUsed/>
+  </w:style>
+  <w:style w:type="table" w:default="1" w:styleId="a1">
+    <w:name w:val="Normal Table"/>
+    <w:uiPriority w:val="99"/>
+    <w:semiHidden/>
+    <w:unhideWhenUsed/>
+    <w:tblPr>
+      <w:tblInd w:w="0" w:type="dxa"/>
+      <w:tblCellMar>
+        <w:top w:w="0" w:type="dxa"/>
+        <w:left w:w="108" w:type="dxa"/>
+        <w:bottom w:w="0" w:type="dxa"/>
+        <w:right w:w="108" w:type="dxa"/>
+      </w:tblCellMar>
+    </w:tblPr>
+  </w:style>
+  <w:style w:type="numbering" w:default="1" w:styleId="a2">
+    <w:name w:val="No List"/>
+    <w:uiPriority w:val="99"/>
+    <w:semiHidden/>
+    <w:unhideWhenUsed/>
+  </w:style>
+  <w:style w:type="paragraph" w:styleId="a3">
+    <w:name w:val="Title"/>
+    <w:basedOn w:val="a"/>
+    <w:next w:val="a"/>
+    <w:link w:val="a4"/>
+    <w:uiPriority w:val="10"/>
+    <w:qFormat/>
+    <w:rsid w:val="00F81A64"/>
+    <w:pPr>
+      <w:pBdr>
+        <w:bottom w:val="single" w:sz="8" w:space="4" w:color="4F81BD" w:themeColor="accent1"/>
+      </w:pBdr>
+      <w:spacing w:after="300" w:line="240" w:lineRule="auto"/>
+      <w:contextualSpacing/>
+    </w:pPr>
+    <w:rPr>
+      <w:rFonts w:asciiTheme="majorHAnsi" w:eastAsiaTheme="majorEastAsia" w:hAnsiTheme="majorHAnsi" w:cstheme="majorBidi"/>
+      <w:color w:val="17365D" w:themeColor="text2" w:themeShade="BF"/>
+      <w:spacing w:val="5"/>
+      <w:kern w:val="28"/>
+      <w:sz w:val="52"/>
+      <w:szCs w:val="52"/>
+    </w:rPr>
+  </w:style>
+  <w:style w:type="character" w:customStyle="1" w:styleId="a4">
+    <w:name w:val="כותרת טקסט תו"/>
+    <w:basedOn w:val="a0"/>
+    <w:link w:val="a3"/>
+    <w:uiPriority w:val="10"/>
+    <w:rsid w:val="00F81A64"/>
+    <w:rPr>
+      <w:rFonts w:asciiTheme="majorHAnsi" w:eastAsiaTheme="majorEastAsia" w:hAnsiTheme="majorHAnsi" w:cstheme="majorBidi"/>
+      <w:color w:val="17365D" w:themeColor="text2" w:themeShade="BF"/>
+      <w:spacing w:val="5"/>
+      <w:kern w:val="28"/>
+      <w:sz w:val="52"/>
+      <w:szCs w:val="52"/>
+    </w:rPr>
+  </w:style>
+  <w:style w:type="paragraph" w:styleId="a5">
+    <w:name w:val="Quote"/>
+    <w:basedOn w:val="a"/>
+    <w:next w:val="a"/>
+    <w:link w:val="a6"/>
+    <w:uiPriority w:val="29"/>
+    <w:qFormat/>
+    <w:rsid w:val="00F81A64"/>
+    <w:rPr>
+      <w:i/>
+      <w:iCs/>
+      <w:color w:val="000000" w:themeColor="text1"/>
+    </w:rPr>
+  </w:style>
+  <w:style w:type="character" w:customStyle="1" w:styleId="a6">
+    <w:name w:val="ציטוט תו"/>
+    <w:basedOn w:val="a0"/>
+    <w:link w:val="a5"/>
+    <w:uiPriority w:val="29"/>
+    <w:rsid w:val="00F81A64"/>
+    <w:rPr>
+      <w:i/>
+      <w:iCs/>
+      <w:color w:val="000000" w:themeColor="text1"/>
+    </w:rPr>
+  </w:style>
+  <w:style w:type="paragraph" w:styleId="a7">
+    <w:name w:val="header"/>
+    <w:basedOn w:val="a"/>
+    <w:link w:val="a8"/>
+    <w:uiPriority w:val="99"/>
+    <w:unhideWhenUsed/>
+    <w:rsid w:val="00F81A64"/>
+    <w:pPr>
+      <w:tabs>
+        <w:tab w:val="center" w:pos="4513"/>
+        <w:tab w:val="right" w:pos="9026"/>
+      </w:tabs>
+      <w:spacing w:after="0" w:line="240" w:lineRule="auto"/>
+    </w:pPr>
+  </w:style>
+  <w:style w:type="character" w:customStyle="1" w:styleId="a8">
+    <w:name w:val="כותרת עליונה תו"/>
+    <w:basedOn w:val="a0"/>
+    <w:link w:val="a7"/>
+    <w:uiPriority w:val="99"/>
+    <w:rsid w:val="00F81A64"/>
+  </w:style>
+  <w:style w:type="paragraph" w:styleId="a9">
+    <w:name w:val="footer"/>
+    <w:basedOn w:val="a"/>
+    <w:link w:val="aa"/>
+    <w:uiPriority w:val="99"/>
+    <w:unhideWhenUsed/>
+    <w:rsid w:val="00F81A64"/>
+    <w:pPr>
+      <w:tabs>
+        <w:tab w:val="center" w:pos="4513"/>
+        <w:tab w:val="right" w:pos="9026"/>
+      </w:tabs>
+      <w:spacing w:after="0" w:line="240" w:lineRule="auto"/>
+    </w:pPr>
+  </w:style>
+  <w:style w:type="character" w:customStyle="1" w:styleId="aa">
+    <w:name w:val="כותרת תחתונה תו"/>
+    <w:basedOn w:val="a0"/>
+    <w:link w:val="a9"/>
+    <w:uiPriority w:val="99"/>
+    <w:rsid w:val="00F81A64"/>
+  </w:style>
+  <w:style w:type="paragraph" w:styleId="ab">
+    <w:name w:val="Balloon Text"/>
+    <w:basedOn w:val="a"/>
+    <w:link w:val="ac"/>
+    <w:uiPriority w:val="99"/>
+    <w:semiHidden/>
+    <w:unhideWhenUsed/>
+    <w:rsid w:val="007D29F1"/>
+    <w:pPr>
+      <w:spacing w:after="0" w:line="240" w:lineRule="auto"/>
+    </w:pPr>
+    <w:rPr>
+      <w:rFonts w:ascii="Tahoma" w:hAnsi="Tahoma" w:cs="Tahoma"/>
+      <w:sz w:val="16"/>
+      <w:szCs w:val="16"/>
+    </w:rPr>
+  </w:style>
+  <w:style w:type="character" w:customStyle="1" w:styleId="ac">
+    <w:name w:val="טקסט בלונים תו"/>
+    <w:basedOn w:val="a0"/>
+    <w:link w:val="ab"/>
+    <w:uiPriority w:val="99"/>
+    <w:semiHidden/>
+    <w:rsid w:val="007D29F1"/>
+    <w:rPr>
+      <w:rFonts w:ascii="Tahoma" w:hAnsi="Tahoma" w:cs="Tahoma"/>
+      <w:sz w:val="16"/>
+      <w:szCs w:val="16"/>
+    </w:rPr>
+  </w:style>
+  <w:style w:type="character" w:customStyle="1" w:styleId="10">
+    <w:name w:val="כותרת 1 תו"/>
+    <w:basedOn w:val="a0"/>
+    <w:link w:val="1"/>
+    <w:uiPriority w:val="9"/>
+    <w:rsid w:val="006A025F"/>
+    <w:rPr>
+      <w:rFonts w:ascii="Courier New" w:eastAsiaTheme="majorEastAsia" w:hAnsi="Courier New" w:cs="Courier New"/>
+      <w:b/>
+      <w:bCs/>
+      <w:color w:val="365F91" w:themeColor="accent1" w:themeShade="BF"/>
+      <w:sz w:val="40"/>
+      <w:szCs w:val="40"/>
+    </w:rPr>
+  </w:style>
+  <w:style w:type="character" w:styleId="ad">
+    <w:name w:val="Strong"/>
+    <w:basedOn w:val="a0"/>
+    <w:uiPriority w:val="22"/>
+    <w:qFormat/>
+    <w:rsid w:val="006022AD"/>
+    <w:rPr>
+      <w:b/>
+      <w:bCs/>
+    </w:rPr>
+  </w:style>
+  <w:style w:type="character" w:customStyle="1" w:styleId="20">
+    <w:name w:val="כותרת 2 תו"/>
+    <w:basedOn w:val="a0"/>
+    <w:link w:val="2"/>
+    <w:uiPriority w:val="9"/>
+    <w:rsid w:val="006A025F"/>
+    <w:rPr>
+      <w:rFonts w:asciiTheme="majorHAnsi" w:eastAsiaTheme="majorEastAsia" w:hAnsiTheme="majorHAnsi" w:cstheme="majorBidi"/>
+      <w:b/>
+      <w:bCs/>
+      <w:color w:val="4F81BD" w:themeColor="accent1"/>
+      <w:sz w:val="32"/>
+      <w:szCs w:val="32"/>
+    </w:rPr>
+  </w:style>
+  <w:style w:type="paragraph" w:styleId="HTML">
+    <w:name w:val="HTML Preformatted"/>
+    <w:basedOn w:val="a"/>
+    <w:link w:val="HTML0"/>
+    <w:uiPriority w:val="99"/>
+    <w:unhideWhenUsed/>
+    <w:rsid w:val="009829F0"/>
+    <w:pPr>
+      <w:tabs>
+        <w:tab w:val="left" w:pos="916"/>
+        <w:tab w:val="left" w:pos="1832"/>
+        <w:tab w:val="left" w:pos="2748"/>
+        <w:tab w:val="left" w:pos="3664"/>
+        <w:tab w:val="left" w:pos="4580"/>
+        <w:tab w:val="left" w:pos="5496"/>
+        <w:tab w:val="left" w:pos="6412"/>
+        <w:tab w:val="left" w:pos="7328"/>
+        <w:tab w:val="left" w:pos="8244"/>
+        <w:tab w:val="left" w:pos="9160"/>
+        <w:tab w:val="left" w:pos="10076"/>
+        <w:tab w:val="left" w:pos="10992"/>
+        <w:tab w:val="left" w:pos="11908"/>
+        <w:tab w:val="left" w:pos="12824"/>
+        <w:tab w:val="left" w:pos="13740"/>
+        <w:tab w:val="left" w:pos="14656"/>
+      </w:tabs>
+      <w:bidi w:val="0"/>
+      <w:spacing w:after="0" w:line="240" w:lineRule="auto"/>
+    </w:pPr>
+    <w:rPr>
+      <w:rFonts w:ascii="Courier New" w:eastAsia="Times New Roman" w:hAnsi="Courier New" w:cs="Courier New"/>
+      <w:sz w:val="20"/>
+      <w:szCs w:val="20"/>
+    </w:rPr>
+  </w:style>
+  <w:style w:type="character" w:customStyle="1" w:styleId="HTML0">
+    <w:name w:val="HTML מעוצב מראש תו"/>
+    <w:basedOn w:val="a0"/>
+    <w:link w:val="HTML"/>
+    <w:uiPriority w:val="99"/>
+    <w:rsid w:val="009829F0"/>
+    <w:rPr>
+      <w:rFonts w:ascii="Courier New" w:eastAsia="Times New Roman" w:hAnsi="Courier New" w:cs="Courier New"/>
+      <w:sz w:val="20"/>
+      <w:szCs w:val="20"/>
+    </w:rPr>
+  </w:style>
+  <w:style w:type="character" w:customStyle="1" w:styleId="k">
+    <w:name w:val="k"/>
+    <w:basedOn w:val="a0"/>
+    <w:rsid w:val="009829F0"/>
+  </w:style>
+  <w:style w:type="character" w:customStyle="1" w:styleId="n">
+    <w:name w:val="n"/>
+    <w:basedOn w:val="a0"/>
+    <w:rsid w:val="009829F0"/>
+  </w:style>
+  <w:style w:type="character" w:customStyle="1" w:styleId="o">
+    <w:name w:val="o"/>
+    <w:basedOn w:val="a0"/>
+    <w:rsid w:val="009829F0"/>
+  </w:style>
+  <w:style w:type="character" w:customStyle="1" w:styleId="p">
+    <w:name w:val="p"/>
+    <w:basedOn w:val="a0"/>
+    <w:rsid w:val="009829F0"/>
+  </w:style>
+  <w:style w:type="character" w:customStyle="1" w:styleId="kt">
+    <w:name w:val="kt"/>
+    <w:basedOn w:val="a0"/>
+    <w:rsid w:val="009829F0"/>
+  </w:style>
+  <w:style w:type="character" w:customStyle="1" w:styleId="mi">
+    <w:name w:val="mi"/>
+    <w:basedOn w:val="a0"/>
+    <w:rsid w:val="009829F0"/>
+  </w:style>
+  <w:style w:type="character" w:customStyle="1" w:styleId="s">
+    <w:name w:val="s"/>
+    <w:basedOn w:val="a0"/>
+    <w:rsid w:val="009829F0"/>
+  </w:style>
+  <w:style w:type="character" w:customStyle="1" w:styleId="nn">
+    <w:name w:val="nn"/>
+    <w:basedOn w:val="a0"/>
+    <w:rsid w:val="00154BA9"/>
+  </w:style>
+  <w:style w:type="character" w:customStyle="1" w:styleId="30">
+    <w:name w:val="כותרת 3 תו"/>
+    <w:basedOn w:val="a0"/>
+    <w:link w:val="3"/>
+    <w:uiPriority w:val="9"/>
+    <w:rsid w:val="0041002A"/>
+    <w:rPr>
+      <w:rFonts w:asciiTheme="majorHAnsi" w:eastAsiaTheme="majorEastAsia" w:hAnsiTheme="majorHAnsi"/>
+      <w:b/>
+      <w:bCs/>
+      <w:color w:val="000000" w:themeColor="text1"/>
+      <w:sz w:val="28"/>
+      <w:szCs w:val="28"/>
+    </w:rPr>
+  </w:style>
+  <w:style w:type="character" w:customStyle="1" w:styleId="hljs-keyword">
+    <w:name w:val="hljs-keyword"/>
+    <w:basedOn w:val="a0"/>
+    <w:rsid w:val="00B17581"/>
+  </w:style>
+  <w:style w:type="character" w:customStyle="1" w:styleId="hljs-string">
+    <w:name w:val="hljs-string"/>
+    <w:basedOn w:val="a0"/>
+    <w:rsid w:val="00B17581"/>
+  </w:style>
+  <w:style w:type="character" w:customStyle="1" w:styleId="hljs-subst">
+    <w:name w:val="hljs-subst"/>
+    <w:basedOn w:val="a0"/>
+    <w:rsid w:val="00B17581"/>
+  </w:style>
+  <w:style w:type="character" w:customStyle="1" w:styleId="m">
+    <w:name w:val="m"/>
+    <w:basedOn w:val="a0"/>
+    <w:rsid w:val="00356F08"/>
+  </w:style>
+  <w:style w:type="paragraph" w:styleId="ae">
+    <w:name w:val="No Spacing"/>
+    <w:uiPriority w:val="1"/>
+    <w:qFormat/>
+    <w:rsid w:val="00FC3E1C"/>
+    <w:pPr>
+      <w:bidi/>
+      <w:spacing w:after="0" w:line="240" w:lineRule="auto"/>
+    </w:pPr>
+  </w:style>
+  <w:style w:type="character" w:styleId="af">
+    <w:name w:val="Placeholder Text"/>
+    <w:basedOn w:val="a0"/>
+    <w:uiPriority w:val="99"/>
+    <w:semiHidden/>
+    <w:rsid w:val="008E7550"/>
+    <w:rPr>
+      <w:color w:val="808080"/>
+    </w:rPr>
+  </w:style>
+  <w:style w:type="character" w:styleId="Hyperlink">
+    <w:name w:val="Hyperlink"/>
+    <w:basedOn w:val="a0"/>
+    <w:uiPriority w:val="99"/>
+    <w:unhideWhenUsed/>
+    <w:rsid w:val="00D90B54"/>
+    <w:rPr>
+      <w:color w:val="0000FF" w:themeColor="hyperlink"/>
+      <w:u w:val="single"/>
+    </w:rPr>
+  </w:style>
+  <w:style w:type="paragraph" w:styleId="af0">
+    <w:name w:val="List Paragraph"/>
+    <w:basedOn w:val="a"/>
+    <w:uiPriority w:val="34"/>
+    <w:qFormat/>
+    <w:rsid w:val="00671FF9"/>
+    <w:pPr>
+      <w:ind w:left="720"/>
+      <w:contextualSpacing/>
+    </w:pPr>
+  </w:style>
+  <w:style w:type="character" w:styleId="FollowedHyperlink">
+    <w:name w:val="FollowedHyperlink"/>
+    <w:basedOn w:val="a0"/>
     <w:uiPriority w:val="99"/>
     <w:semiHidden/>
     <w:unhideWhenUsed/>
@@ -4976,7 +5710,7 @@
 </file>
 
 <file path=customXml/itemProps1.xml><?xml version="1.0" encoding="utf-8"?>
-<ds:datastoreItem xmlns:ds="http://schemas.openxmlformats.org/officeDocument/2006/customXml" ds:itemID="{40DC29A0-7146-4E61-BE0F-45282C8661D0}">
+<ds:datastoreItem xmlns:ds="http://schemas.openxmlformats.org/officeDocument/2006/customXml" ds:itemID="{BF7B6204-2CD1-4C67-8C92-2FA75A1C14C7}">
   <ds:schemaRefs>
     <ds:schemaRef ds:uri="http://schemas.openxmlformats.org/officeDocument/2006/bibliography"/>
   </ds:schemaRefs>

</xml_diff>